<commit_message>
Completed Test driven development exercise...
</commit_message>
<xml_diff>
--- a/TestDrivenDevelopment - Exercise/12. CSharp-OOP-Test-Driven-Development-Exercise.docx
+++ b/TestDrivenDevelopment - Exercise/12. CSharp-OOP-Test-Driven-Development-Exercise.docx
@@ -1,10 +1,10 @@
 
 <file path=word/document.xml><?xml version="1.0" encoding="utf-8"?>
-<w:document xmlns:wpc="http://schemas.microsoft.com/office/word/2010/wordprocessingCanvas" xmlns:cx="http://schemas.microsoft.com/office/drawing/2014/chartex" xmlns:cx1="http://schemas.microsoft.com/office/drawing/2015/9/8/chartex" xmlns:cx2="http://schemas.microsoft.com/office/drawing/2015/10/21/chartex" xmlns:cx3="http://schemas.microsoft.com/office/drawing/2016/5/9/chartex" xmlns:cx4="http://schemas.microsoft.com/office/drawing/2016/5/10/chartex" xmlns:cx5="http://schemas.microsoft.com/office/drawing/2016/5/11/chartex" xmlns:cx6="http://schemas.microsoft.com/office/drawing/2016/5/12/chartex" xmlns:cx7="http://schemas.microsoft.com/office/drawing/2016/5/13/chartex" xmlns:cx8="http://schemas.microsoft.com/office/drawing/2016/5/14/chartex" xmlns:mc="http://schemas.openxmlformats.org/markup-compatibility/2006" xmlns:aink="http://schemas.microsoft.com/office/drawing/2016/ink" xmlns:am3d="http://schemas.microsoft.com/office/drawing/2017/model3d" xmlns:o="urn:schemas-microsoft-com:office:office" xmlns:r="http://schemas.openxmlformats.org/officeDocument/2006/relationships" xmlns:m="http://schemas.openxmlformats.org/officeDocument/2006/math" xmlns:v="urn:schemas-microsoft-com:vml" xmlns:wp14="http://schemas.microsoft.com/office/word/2010/wordprocessingDrawing" xmlns:wp="http://schemas.openxmlformats.org/drawingml/2006/wordprocessingDrawing" xmlns:w10="urn:schemas-microsoft-com:office:word" xmlns:w="http://schemas.openxmlformats.org/wordprocessingml/2006/main" xmlns:w14="http://schemas.microsoft.com/office/word/2010/wordml" xmlns:w15="http://schemas.microsoft.com/office/word/2012/wordml" xmlns:w16cid="http://schemas.microsoft.com/office/word/2016/wordml/cid" xmlns:w16se="http://schemas.microsoft.com/office/word/2015/wordml/symex" xmlns:wpg="http://schemas.microsoft.com/office/word/2010/wordprocessingGroup" xmlns:wpi="http://schemas.microsoft.com/office/word/2010/wordprocessingInk" xmlns:wne="http://schemas.microsoft.com/office/word/2006/wordml" xmlns:wps="http://schemas.microsoft.com/office/word/2010/wordprocessingShape" mc:Ignorable="w14 w15 w16se w16cid wp14">
+<w:document xmlns:wpc="http://schemas.microsoft.com/office/word/2010/wordprocessingCanvas" xmlns:cx="http://schemas.microsoft.com/office/drawing/2014/chartex" xmlns:cx1="http://schemas.microsoft.com/office/drawing/2015/9/8/chartex" xmlns:cx2="http://schemas.microsoft.com/office/drawing/2015/10/21/chartex" xmlns:cx3="http://schemas.microsoft.com/office/drawing/2016/5/9/chartex" xmlns:cx4="http://schemas.microsoft.com/office/drawing/2016/5/10/chartex" xmlns:cx5="http://schemas.microsoft.com/office/drawing/2016/5/11/chartex" xmlns:cx6="http://schemas.microsoft.com/office/drawing/2016/5/12/chartex" xmlns:cx7="http://schemas.microsoft.com/office/drawing/2016/5/13/chartex" xmlns:cx8="http://schemas.microsoft.com/office/drawing/2016/5/14/chartex" xmlns:mc="http://schemas.openxmlformats.org/markup-compatibility/2006" xmlns:aink="http://schemas.microsoft.com/office/drawing/2016/ink" xmlns:am3d="http://schemas.microsoft.com/office/drawing/2017/model3d" xmlns:o="urn:schemas-microsoft-com:office:office" xmlns:r="http://schemas.openxmlformats.org/officeDocument/2006/relationships" xmlns:m="http://schemas.openxmlformats.org/officeDocument/2006/math" xmlns:v="urn:schemas-microsoft-com:vml" xmlns:wp14="http://schemas.microsoft.com/office/word/2010/wordprocessingDrawing" xmlns:wp="http://schemas.openxmlformats.org/drawingml/2006/wordprocessingDrawing" xmlns:w10="urn:schemas-microsoft-com:office:word" xmlns:w="http://schemas.openxmlformats.org/wordprocessingml/2006/main" xmlns:w14="http://schemas.microsoft.com/office/word/2010/wordml" xmlns:w15="http://schemas.microsoft.com/office/word/2012/wordml" xmlns:w16cex="http://schemas.microsoft.com/office/word/2018/wordml/cex" xmlns:w16cid="http://schemas.microsoft.com/office/word/2016/wordml/cid" xmlns:w16="http://schemas.microsoft.com/office/word/2018/wordml" xmlns:w16se="http://schemas.microsoft.com/office/word/2015/wordml/symex" xmlns:wpg="http://schemas.microsoft.com/office/word/2010/wordprocessingGroup" xmlns:wpi="http://schemas.microsoft.com/office/word/2010/wordprocessingInk" xmlns:wne="http://schemas.microsoft.com/office/word/2006/wordml" xmlns:wps="http://schemas.microsoft.com/office/word/2010/wordprocessingShape" mc:Ignorable="w14 w15 w16se w16cid w16 w16cex wp14">
   <w:body>
     <w:p>
       <w:pPr>
-        <w:pStyle w:val="Heading1"/>
+        <w:pStyle w:val="1"/>
         <w:tabs>
           <w:tab w:val="left" w:pos="284"/>
         </w:tabs>
@@ -20,7 +20,7 @@
     </w:p>
     <w:p>
       <w:pPr>
-        <w:pStyle w:val="Heading2"/>
+        <w:pStyle w:val="2"/>
         <w:numPr>
           <w:ilvl w:val="0"/>
           <w:numId w:val="0"/>
@@ -60,7 +60,7 @@
     </w:p>
     <w:p>
       <w:pPr>
-        <w:pStyle w:val="ListParagraph"/>
+        <w:pStyle w:val="ac"/>
         <w:numPr>
           <w:ilvl w:val="0"/>
           <w:numId w:val="22"/>
@@ -89,7 +89,7 @@
     </w:p>
     <w:p>
       <w:pPr>
-        <w:pStyle w:val="ListParagraph"/>
+        <w:pStyle w:val="ac"/>
         <w:numPr>
           <w:ilvl w:val="0"/>
           <w:numId w:val="22"/>
@@ -129,7 +129,7 @@
     </w:p>
     <w:p>
       <w:pPr>
-        <w:pStyle w:val="ListParagraph"/>
+        <w:pStyle w:val="ac"/>
         <w:numPr>
           <w:ilvl w:val="0"/>
           <w:numId w:val="22"/>
@@ -158,7 +158,7 @@
     </w:p>
     <w:p>
       <w:pPr>
-        <w:pStyle w:val="ListParagraph"/>
+        <w:pStyle w:val="ac"/>
         <w:numPr>
           <w:ilvl w:val="0"/>
           <w:numId w:val="22"/>
@@ -184,7 +184,7 @@
     </w:p>
     <w:p>
       <w:pPr>
-        <w:pStyle w:val="ListParagraph"/>
+        <w:pStyle w:val="ac"/>
         <w:numPr>
           <w:ilvl w:val="0"/>
           <w:numId w:val="22"/>
@@ -233,7 +233,7 @@
     </w:p>
     <w:p>
       <w:pPr>
-        <w:pStyle w:val="ListParagraph"/>
+        <w:pStyle w:val="ac"/>
         <w:numPr>
           <w:ilvl w:val="0"/>
           <w:numId w:val="21"/>
@@ -281,7 +281,7 @@
     </w:p>
     <w:p>
       <w:pPr>
-        <w:pStyle w:val="ListParagraph"/>
+        <w:pStyle w:val="ac"/>
         <w:numPr>
           <w:ilvl w:val="0"/>
           <w:numId w:val="21"/>
@@ -329,7 +329,7 @@
     </w:p>
     <w:p>
       <w:pPr>
-        <w:pStyle w:val="ListParagraph"/>
+        <w:pStyle w:val="ac"/>
         <w:numPr>
           <w:ilvl w:val="0"/>
           <w:numId w:val="21"/>
@@ -392,7 +392,7 @@
     </w:p>
     <w:p>
       <w:pPr>
-        <w:pStyle w:val="ListParagraph"/>
+        <w:pStyle w:val="ac"/>
         <w:numPr>
           <w:ilvl w:val="0"/>
           <w:numId w:val="21"/>
@@ -426,7 +426,7 @@
     </w:p>
     <w:p>
       <w:pPr>
-        <w:pStyle w:val="ListParagraph"/>
+        <w:pStyle w:val="ac"/>
         <w:numPr>
           <w:ilvl w:val="0"/>
           <w:numId w:val="21"/>
@@ -493,7 +493,7 @@
     </w:p>
     <w:p>
       <w:pPr>
-        <w:pStyle w:val="ListParagraph"/>
+        <w:pStyle w:val="ac"/>
         <w:numPr>
           <w:ilvl w:val="0"/>
           <w:numId w:val="21"/>
@@ -554,7 +554,7 @@
     </w:p>
     <w:p>
       <w:pPr>
-        <w:pStyle w:val="ListParagraph"/>
+        <w:pStyle w:val="ac"/>
         <w:numPr>
           <w:ilvl w:val="0"/>
           <w:numId w:val="21"/>
@@ -625,15 +625,19 @@
     </w:p>
     <w:p>
       <w:pPr>
-        <w:pStyle w:val="ListParagraph"/>
+        <w:pStyle w:val="ac"/>
         <w:numPr>
           <w:ilvl w:val="0"/>
           <w:numId w:val="21"/>
         </w:numPr>
-      </w:pPr>
-      <w:r>
-        <w:rPr>
-          <w:rStyle w:val="CodeChar"/>
+        <w:rPr>
+          <w:color w:val="FF0000"/>
+        </w:rPr>
+      </w:pPr>
+      <w:r>
+        <w:rPr>
+          <w:rStyle w:val="CodeChar"/>
+          <w:color w:val="FF0000"/>
           <w:lang w:val="en-US"/>
         </w:rPr>
         <w:t>GetByTransactionStatus</w:t>
@@ -641,6 +645,7 @@
       <w:r>
         <w:rPr>
           <w:rStyle w:val="CodeChar"/>
+          <w:color w:val="FF0000"/>
           <w:lang w:val="en-US"/>
         </w:rPr>
         <w:t>(</w:t>
@@ -648,6 +653,7 @@
       <w:r>
         <w:rPr>
           <w:rStyle w:val="CodeChar"/>
+          <w:color w:val="FF0000"/>
           <w:lang w:val="en-US"/>
         </w:rPr>
         <w:t>status</w:t>
@@ -655,40 +661,59 @@
       <w:r>
         <w:rPr>
           <w:rStyle w:val="CodeChar"/>
+          <w:color w:val="FF0000"/>
           <w:lang w:val="en-US"/>
         </w:rPr>
         <w:t xml:space="preserve">) </w:t>
       </w:r>
       <w:r>
+        <w:rPr>
+          <w:color w:val="FF0000"/>
+        </w:rPr>
         <w:t xml:space="preserve">– return the </w:t>
       </w:r>
       <w:r>
+        <w:rPr>
+          <w:color w:val="FF0000"/>
+        </w:rPr>
         <w:t xml:space="preserve">transactions </w:t>
       </w:r>
       <w:r>
+        <w:rPr>
+          <w:color w:val="FF0000"/>
+        </w:rPr>
         <w:t xml:space="preserve">with the given </w:t>
       </w:r>
       <w:r>
         <w:rPr>
           <w:b/>
+          <w:color w:val="FF0000"/>
         </w:rPr>
         <w:t>status</w:t>
       </w:r>
       <w:r>
         <w:rPr>
           <w:b/>
+          <w:color w:val="FF0000"/>
         </w:rPr>
         <w:t xml:space="preserve"> ordered by amount descending</w:t>
       </w:r>
       <w:r>
+        <w:rPr>
+          <w:color w:val="FF0000"/>
+        </w:rPr>
         <w:t>. If there are no transactions with the given status</w:t>
       </w:r>
       <w:r>
+        <w:rPr>
+          <w:color w:val="FF0000"/>
+        </w:rPr>
         <w:t xml:space="preserve">, throw     </w:t>
       </w:r>
       <w:r>
         <w:rPr>
           <w:rStyle w:val="CodeChar"/>
+          <w:color w:val="FF0000"/>
           <w:lang w:val="en-US"/>
         </w:rPr>
         <w:t>InvalidOperationException</w:t>
@@ -696,15 +721,19 @@
     </w:p>
     <w:p>
       <w:pPr>
-        <w:pStyle w:val="ListParagraph"/>
+        <w:pStyle w:val="ac"/>
         <w:numPr>
           <w:ilvl w:val="0"/>
           <w:numId w:val="21"/>
         </w:numPr>
-      </w:pPr>
-      <w:r>
-        <w:rPr>
-          <w:rStyle w:val="CodeChar"/>
+        <w:rPr>
+          <w:color w:val="FF0000"/>
+        </w:rPr>
+      </w:pPr>
+      <w:r>
+        <w:rPr>
+          <w:rStyle w:val="CodeChar"/>
+          <w:color w:val="FF0000"/>
           <w:lang w:val="en-US"/>
         </w:rPr>
         <w:t>GetAllSendersWithTransactionStatus</w:t>
@@ -712,6 +741,7 @@
       <w:r>
         <w:rPr>
           <w:rStyle w:val="CodeChar"/>
+          <w:color w:val="FF0000"/>
           <w:lang w:val="en-US"/>
         </w:rPr>
         <w:t>(</w:t>
@@ -719,6 +749,7 @@
       <w:r>
         <w:rPr>
           <w:rStyle w:val="CodeChar"/>
+          <w:color w:val="FF0000"/>
           <w:lang w:val="en-US"/>
         </w:rPr>
         <w:t>status</w:t>
@@ -726,160 +757,289 @@
       <w:r>
         <w:rPr>
           <w:rStyle w:val="CodeChar"/>
+          <w:color w:val="FF0000"/>
           <w:lang w:val="en-US"/>
         </w:rPr>
         <w:t xml:space="preserve">) </w:t>
       </w:r>
       <w:r>
+        <w:rPr>
+          <w:color w:val="FF0000"/>
+        </w:rPr>
         <w:t xml:space="preserve">– returns all </w:t>
       </w:r>
       <w:r>
+        <w:rPr>
+          <w:color w:val="FF0000"/>
+        </w:rPr>
         <w:t>senders</w:t>
       </w:r>
       <w:r>
+        <w:rPr>
+          <w:color w:val="FF0000"/>
+        </w:rPr>
         <w:t xml:space="preserve"> </w:t>
       </w:r>
       <w:r>
+        <w:rPr>
+          <w:color w:val="FF0000"/>
+        </w:rPr>
         <w:t>which have transactions with the given status</w:t>
       </w:r>
       <w:r>
+        <w:rPr>
+          <w:color w:val="FF0000"/>
+        </w:rPr>
         <w:t xml:space="preserve"> ordered by transactions amount (if there are multiple transactions with the same sender, return them all)</w:t>
       </w:r>
       <w:r>
+        <w:rPr>
+          <w:color w:val="FF0000"/>
+        </w:rPr>
         <w:t xml:space="preserve">. </w:t>
       </w:r>
       <w:r>
+        <w:rPr>
+          <w:color w:val="FF0000"/>
+        </w:rPr>
         <w:t xml:space="preserve"> </w:t>
       </w:r>
       <w:r>
+        <w:rPr>
+          <w:color w:val="FF0000"/>
+        </w:rPr>
         <w:t xml:space="preserve">If no transactions exist, throw </w:t>
       </w:r>
       <w:r>
         <w:rPr>
           <w:rStyle w:val="CodeChar"/>
+          <w:color w:val="FF0000"/>
         </w:rPr>
         <w:t>InvalidOperationException</w:t>
       </w:r>
     </w:p>
     <w:p>
       <w:pPr>
-        <w:pStyle w:val="ListParagraph"/>
-      </w:pPr>
-      <w:r>
+        <w:pStyle w:val="ac"/>
+        <w:rPr>
+          <w:color w:val="FF0000"/>
+        </w:rPr>
+      </w:pPr>
+      <w:r>
+        <w:rPr>
+          <w:color w:val="FF0000"/>
+        </w:rPr>
         <w:t>Example:</w:t>
       </w:r>
     </w:p>
     <w:p>
       <w:pPr>
-        <w:pStyle w:val="ListParagraph"/>
-      </w:pPr>
-      <w:r>
+        <w:pStyle w:val="ac"/>
+        <w:rPr>
+          <w:color w:val="FF0000"/>
+        </w:rPr>
+      </w:pPr>
+      <w:r>
+        <w:rPr>
+          <w:color w:val="FF0000"/>
+        </w:rPr>
         <w:tab/>
       </w:r>
       <w:r>
+        <w:rPr>
+          <w:color w:val="FF0000"/>
+        </w:rPr>
         <w:t>"</w:t>
       </w:r>
       <w:r>
+        <w:rPr>
+          <w:color w:val="FF0000"/>
+        </w:rPr>
         <w:t>svetlio</w:t>
       </w:r>
       <w:r>
+        <w:rPr>
+          <w:color w:val="FF0000"/>
+        </w:rPr>
         <w:t>"</w:t>
       </w:r>
       <w:r>
+        <w:rPr>
+          <w:color w:val="FF0000"/>
+        </w:rPr>
         <w:t xml:space="preserve"> has 3 sent transactions -&gt; 2 of them </w:t>
       </w:r>
       <w:r>
+        <w:rPr>
+          <w:color w:val="FF0000"/>
+        </w:rPr>
         <w:t>successful</w:t>
       </w:r>
       <w:r>
+        <w:rPr>
+          <w:color w:val="FF0000"/>
+        </w:rPr>
         <w:t xml:space="preserve"> (5 leva and 6 leva sent) and 1 aborted transaction.</w:t>
       </w:r>
     </w:p>
     <w:p>
       <w:pPr>
-        <w:pStyle w:val="ListParagraph"/>
-      </w:pPr>
-      <w:r>
+        <w:pStyle w:val="ac"/>
+        <w:rPr>
+          <w:color w:val="FF0000"/>
+        </w:rPr>
+      </w:pPr>
+      <w:r>
+        <w:rPr>
+          <w:color w:val="FF0000"/>
+        </w:rPr>
         <w:tab/>
       </w:r>
       <w:r>
+        <w:rPr>
+          <w:color w:val="FF0000"/>
+        </w:rPr>
         <w:t>"</w:t>
       </w:r>
       <w:r>
+        <w:rPr>
+          <w:color w:val="FF0000"/>
+        </w:rPr>
         <w:t>mihail</w:t>
       </w:r>
       <w:r>
+        <w:rPr>
+          <w:color w:val="FF0000"/>
+        </w:rPr>
         <w:t>"</w:t>
       </w:r>
       <w:r>
+        <w:rPr>
+          <w:color w:val="FF0000"/>
+        </w:rPr>
         <w:t xml:space="preserve"> has 1 sent transaction and It is successful (2leva sent).</w:t>
       </w:r>
     </w:p>
     <w:p>
       <w:pPr>
-        <w:pStyle w:val="ListParagraph"/>
-      </w:pPr>
-      <w:r>
+        <w:pStyle w:val="ac"/>
+        <w:rPr>
+          <w:color w:val="FF0000"/>
+        </w:rPr>
+      </w:pPr>
+      <w:r>
+        <w:rPr>
+          <w:color w:val="FF0000"/>
+        </w:rPr>
         <w:tab/>
         <w:t xml:space="preserve">The </w:t>
       </w:r>
       <w:r>
+        <w:rPr>
+          <w:color w:val="FF0000"/>
+        </w:rPr>
         <w:t>result of the call</w:t>
       </w:r>
       <w:r>
+        <w:rPr>
+          <w:color w:val="FF0000"/>
+        </w:rPr>
         <w:t xml:space="preserve"> should </w:t>
       </w:r>
       <w:r>
+        <w:rPr>
+          <w:color w:val="FF0000"/>
+        </w:rPr>
         <w:t>be</w:t>
       </w:r>
       <w:r>
+        <w:rPr>
+          <w:color w:val="FF0000"/>
+        </w:rPr>
         <w:t xml:space="preserve"> </w:t>
       </w:r>
       <w:r>
+        <w:rPr>
+          <w:color w:val="FF0000"/>
+        </w:rPr>
         <w:t>"</w:t>
       </w:r>
       <w:r>
+        <w:rPr>
+          <w:color w:val="FF0000"/>
+        </w:rPr>
         <w:t>svetlio</w:t>
       </w:r>
       <w:r>
+        <w:rPr>
+          <w:color w:val="FF0000"/>
+        </w:rPr>
         <w:t>"</w:t>
       </w:r>
       <w:r>
+        <w:rPr>
+          <w:color w:val="FF0000"/>
+        </w:rPr>
         <w:t xml:space="preserve">, </w:t>
       </w:r>
       <w:r>
+        <w:rPr>
+          <w:color w:val="FF0000"/>
+        </w:rPr>
         <w:t>"</w:t>
       </w:r>
       <w:r>
+        <w:rPr>
+          <w:color w:val="FF0000"/>
+        </w:rPr>
         <w:t>svetlio</w:t>
       </w:r>
       <w:r>
+        <w:rPr>
+          <w:color w:val="FF0000"/>
+        </w:rPr>
         <w:t>"</w:t>
       </w:r>
       <w:r>
+        <w:rPr>
+          <w:color w:val="FF0000"/>
+        </w:rPr>
         <w:t xml:space="preserve">, </w:t>
       </w:r>
       <w:r>
+        <w:rPr>
+          <w:color w:val="FF0000"/>
+        </w:rPr>
         <w:t>"</w:t>
       </w:r>
       <w:r>
+        <w:rPr>
+          <w:color w:val="FF0000"/>
+        </w:rPr>
         <w:t>mihail</w:t>
       </w:r>
       <w:r>
+        <w:rPr>
+          <w:color w:val="FF0000"/>
+        </w:rPr>
         <w:t>"</w:t>
       </w:r>
     </w:p>
     <w:p>
       <w:pPr>
-        <w:pStyle w:val="ListParagraph"/>
+        <w:pStyle w:val="ac"/>
         <w:numPr>
           <w:ilvl w:val="0"/>
           <w:numId w:val="21"/>
         </w:numPr>
-      </w:pPr>
-      <w:r>
-        <w:rPr>
-          <w:rStyle w:val="CodeChar"/>
+        <w:rPr>
+          <w:color w:val="FF0000"/>
+        </w:rPr>
+      </w:pPr>
+      <w:r>
+        <w:rPr>
+          <w:rStyle w:val="CodeChar"/>
+          <w:color w:val="FF0000"/>
           <w:lang w:val="en-US"/>
         </w:rPr>
         <w:t>GetAllReceiversWithTransactionStatus</w:t>
@@ -887,6 +1047,7 @@
       <w:r>
         <w:rPr>
           <w:rStyle w:val="CodeChar"/>
+          <w:color w:val="FF0000"/>
           <w:lang w:val="en-US"/>
         </w:rPr>
         <w:t>(</w:t>
@@ -894,6 +1055,7 @@
       <w:r>
         <w:rPr>
           <w:rStyle w:val="CodeChar"/>
+          <w:color w:val="FF0000"/>
           <w:lang w:val="en-US"/>
         </w:rPr>
         <w:t>status</w:t>
@@ -901,97 +1063,130 @@
       <w:r>
         <w:rPr>
           <w:rStyle w:val="CodeChar"/>
+          <w:color w:val="FF0000"/>
           <w:lang w:val="en-US"/>
         </w:rPr>
         <w:t xml:space="preserve">) </w:t>
       </w:r>
       <w:r>
+        <w:rPr>
+          <w:color w:val="FF0000"/>
+        </w:rPr>
         <w:t>–</w:t>
       </w:r>
       <w:r>
+        <w:rPr>
+          <w:color w:val="FF0000"/>
+        </w:rPr>
         <w:t xml:space="preserve"> returns all </w:t>
       </w:r>
       <w:r>
+        <w:rPr>
+          <w:color w:val="FF0000"/>
+        </w:rPr>
         <w:t>receivers which have transactions with the given status</w:t>
       </w:r>
       <w:r>
+        <w:rPr>
+          <w:color w:val="FF0000"/>
+        </w:rPr>
         <w:t xml:space="preserve"> in the same way as </w:t>
       </w:r>
       <w:r>
+        <w:rPr>
+          <w:color w:val="FF0000"/>
+        </w:rPr>
         <w:t>"</w:t>
       </w:r>
       <w:r>
         <w:rPr>
           <w:rFonts w:ascii="Consolas" w:hAnsi="Consolas"/>
           <w:b/>
+          <w:color w:val="FF0000"/>
         </w:rPr>
         <w:t>GetAllSendersWithTransactionStatus</w:t>
       </w:r>
       <w:r>
+        <w:rPr>
+          <w:color w:val="FF0000"/>
+        </w:rPr>
         <w:t>"</w:t>
       </w:r>
       <w:r>
+        <w:rPr>
+          <w:color w:val="FF0000"/>
+        </w:rPr>
         <w:t xml:space="preserve">. Throw </w:t>
       </w:r>
       <w:r>
         <w:rPr>
           <w:rStyle w:val="CodeChar"/>
+          <w:color w:val="FF0000"/>
         </w:rPr>
         <w:t>InvalidOperationException</w:t>
       </w:r>
       <w:r>
+        <w:rPr>
+          <w:color w:val="FF0000"/>
+        </w:rPr>
         <w:t xml:space="preserve"> if no such transactions are present in the record</w:t>
       </w:r>
     </w:p>
     <w:p>
       <w:pPr>
-        <w:pStyle w:val="ListParagraph"/>
+        <w:pStyle w:val="ac"/>
         <w:numPr>
           <w:ilvl w:val="0"/>
           <w:numId w:val="21"/>
         </w:numPr>
-      </w:pPr>
-      <w:r>
-        <w:rPr>
-          <w:rStyle w:val="CodeChar"/>
-          <w:lang w:val="en-US"/>
-        </w:rPr>
-        <w:t>GetAllOrderedByA</w:t>
-      </w:r>
-      <w:bookmarkStart w:id="0" w:name="_GoBack"/>
-      <w:bookmarkEnd w:id="0"/>
-      <w:r>
-        <w:rPr>
-          <w:rStyle w:val="CodeChar"/>
-          <w:lang w:val="en-US"/>
-        </w:rPr>
-        <w:t>mountDescendingThenById(</w:t>
-      </w:r>
-      <w:r>
-        <w:rPr>
-          <w:rStyle w:val="CodeChar"/>
+        <w:rPr>
+          <w:color w:val="FF0000"/>
+        </w:rPr>
+      </w:pPr>
+      <w:r>
+        <w:rPr>
+          <w:rStyle w:val="CodeChar"/>
+          <w:color w:val="FF0000"/>
+          <w:lang w:val="en-US"/>
+        </w:rPr>
+        <w:t>GetAllOrderedByAmountDescendingThenById(</w:t>
+      </w:r>
+      <w:r>
+        <w:rPr>
+          <w:rStyle w:val="CodeChar"/>
+          <w:color w:val="FF0000"/>
           <w:lang w:val="en-US"/>
         </w:rPr>
         <w:t xml:space="preserve">) </w:t>
       </w:r>
       <w:r>
+        <w:rPr>
+          <w:color w:val="FF0000"/>
+        </w:rPr>
         <w:t xml:space="preserve">– returns all </w:t>
       </w:r>
       <w:r>
+        <w:rPr>
+          <w:color w:val="FF0000"/>
+        </w:rPr>
         <w:t>transactions ordered by amount descending and by id</w:t>
       </w:r>
     </w:p>
     <w:p>
       <w:pPr>
-        <w:pStyle w:val="ListParagraph"/>
+        <w:pStyle w:val="ac"/>
         <w:numPr>
           <w:ilvl w:val="0"/>
           <w:numId w:val="21"/>
         </w:numPr>
-      </w:pPr>
-      <w:r>
-        <w:rPr>
-          <w:rStyle w:val="CodeChar"/>
+        <w:rPr>
+          <w:color w:val="FF0000"/>
+        </w:rPr>
+      </w:pPr>
+      <w:r>
+        <w:rPr>
+          <w:rStyle w:val="CodeChar"/>
+          <w:color w:val="FF0000"/>
           <w:lang w:val="en-US"/>
         </w:rPr>
         <w:lastRenderedPageBreak/>
@@ -1000,6 +1195,7 @@
       <w:r>
         <w:rPr>
           <w:rStyle w:val="CodeChar"/>
+          <w:color w:val="FF0000"/>
           <w:lang w:val="en-US"/>
         </w:rPr>
         <w:t>(</w:t>
@@ -1007,6 +1203,7 @@
       <w:r>
         <w:rPr>
           <w:rStyle w:val="CodeChar"/>
+          <w:color w:val="FF0000"/>
           <w:lang w:val="en-US"/>
         </w:rPr>
         <w:t>sender</w:t>
@@ -1014,41 +1211,59 @@
       <w:r>
         <w:rPr>
           <w:rStyle w:val="CodeChar"/>
+          <w:color w:val="FF0000"/>
           <w:lang w:val="en-US"/>
         </w:rPr>
         <w:t xml:space="preserve">) </w:t>
       </w:r>
       <w:r>
+        <w:rPr>
+          <w:color w:val="FF0000"/>
+        </w:rPr>
         <w:t xml:space="preserve">– search for all </w:t>
       </w:r>
       <w:r>
+        <w:rPr>
+          <w:color w:val="FF0000"/>
+        </w:rPr>
         <w:t>transactions</w:t>
       </w:r>
       <w:r>
+        <w:rPr>
+          <w:color w:val="FF0000"/>
+        </w:rPr>
         <w:t xml:space="preserve"> with a </w:t>
       </w:r>
       <w:r>
+        <w:rPr>
+          <w:color w:val="FF0000"/>
+        </w:rPr>
         <w:t xml:space="preserve">specific sender and return them ordered by amount descending. If there are no such transactions throw </w:t>
       </w:r>
       <w:r>
         <w:rPr>
           <w:rStyle w:val="CodeChar"/>
+          <w:color w:val="FF0000"/>
         </w:rPr>
         <w:t>InvalidOperationException</w:t>
       </w:r>
     </w:p>
     <w:p>
       <w:pPr>
-        <w:pStyle w:val="ListParagraph"/>
+        <w:pStyle w:val="ac"/>
         <w:numPr>
           <w:ilvl w:val="0"/>
           <w:numId w:val="21"/>
         </w:numPr>
         <w:ind w:left="709"/>
-      </w:pPr>
-      <w:r>
-        <w:rPr>
-          <w:rStyle w:val="CodeChar"/>
+        <w:rPr>
+          <w:color w:val="FF0000"/>
+        </w:rPr>
+      </w:pPr>
+      <w:r>
+        <w:rPr>
+          <w:rStyle w:val="CodeChar"/>
+          <w:color w:val="FF0000"/>
           <w:lang w:val="en-US"/>
         </w:rPr>
         <w:t>GetByR</w:t>
@@ -1056,6 +1271,7 @@
       <w:r>
         <w:rPr>
           <w:rStyle w:val="CodeChar"/>
+          <w:color w:val="FF0000"/>
           <w:lang w:val="en-US"/>
         </w:rPr>
         <w:t>eceiverOrderedByAmountThenById</w:t>
@@ -1063,6 +1279,7 @@
       <w:r>
         <w:rPr>
           <w:rStyle w:val="CodeChar"/>
+          <w:color w:val="FF0000"/>
           <w:lang w:val="en-US"/>
         </w:rPr>
         <w:t>(</w:t>
@@ -1070,6 +1287,7 @@
       <w:r>
         <w:rPr>
           <w:rStyle w:val="CodeChar"/>
+          <w:color w:val="FF0000"/>
           <w:lang w:val="en-US"/>
         </w:rPr>
         <w:t>receiver</w:t>
@@ -1077,49 +1295,76 @@
       <w:r>
         <w:rPr>
           <w:rStyle w:val="CodeChar"/>
+          <w:color w:val="FF0000"/>
           <w:lang w:val="en-US"/>
         </w:rPr>
         <w:t xml:space="preserve">) </w:t>
       </w:r>
       <w:r>
+        <w:rPr>
+          <w:color w:val="FF0000"/>
+        </w:rPr>
         <w:t xml:space="preserve">– returns all </w:t>
       </w:r>
       <w:r>
+        <w:rPr>
+          <w:color w:val="FF0000"/>
+        </w:rPr>
         <w:t>transactions with particular receiver</w:t>
       </w:r>
       <w:r>
+        <w:rPr>
+          <w:color w:val="FF0000"/>
+        </w:rPr>
         <w:t xml:space="preserve"> </w:t>
       </w:r>
       <w:r>
+        <w:rPr>
+          <w:color w:val="FF0000"/>
+        </w:rPr>
         <w:t>ordered by amount descending</w:t>
       </w:r>
       <w:r>
+        <w:rPr>
+          <w:color w:val="FF0000"/>
+        </w:rPr>
         <w:t>, then by id ascending</w:t>
       </w:r>
       <w:r>
+        <w:rPr>
+          <w:color w:val="FF0000"/>
+        </w:rPr>
         <w:t>.</w:t>
       </w:r>
       <w:r>
+        <w:rPr>
+          <w:color w:val="FF0000"/>
+        </w:rPr>
         <w:t xml:space="preserve"> If there are no such transactions throw </w:t>
       </w:r>
       <w:r>
         <w:rPr>
           <w:rStyle w:val="CodeChar"/>
+          <w:color w:val="FF0000"/>
         </w:rPr>
         <w:t>InvalidOperationException</w:t>
       </w:r>
     </w:p>
     <w:p>
       <w:pPr>
-        <w:pStyle w:val="ListParagraph"/>
+        <w:pStyle w:val="ac"/>
         <w:numPr>
           <w:ilvl w:val="0"/>
           <w:numId w:val="21"/>
         </w:numPr>
-      </w:pPr>
-      <w:r>
-        <w:rPr>
-          <w:rStyle w:val="CodeChar"/>
+        <w:rPr>
+          <w:color w:val="FF0000"/>
+        </w:rPr>
+      </w:pPr>
+      <w:r>
+        <w:rPr>
+          <w:rStyle w:val="CodeChar"/>
+          <w:color w:val="FF0000"/>
           <w:lang w:val="en-US"/>
         </w:rPr>
         <w:t>GetByTransactionStatusAndMaximumAmount</w:t>
@@ -1127,6 +1372,7 @@
       <w:r>
         <w:rPr>
           <w:rStyle w:val="CodeChar"/>
+          <w:color w:val="FF0000"/>
           <w:lang w:val="en-US"/>
         </w:rPr>
         <w:t>(</w:t>
@@ -1134,6 +1380,7 @@
       <w:r>
         <w:rPr>
           <w:rStyle w:val="CodeChar"/>
+          <w:color w:val="FF0000"/>
           <w:lang w:val="en-US"/>
         </w:rPr>
         <w:t>status, amount</w:t>
@@ -1141,28 +1388,39 @@
       <w:r>
         <w:rPr>
           <w:rStyle w:val="CodeChar"/>
+          <w:color w:val="FF0000"/>
           <w:lang w:val="en-US"/>
         </w:rPr>
         <w:t xml:space="preserve">) </w:t>
       </w:r>
       <w:r>
+        <w:rPr>
+          <w:color w:val="FF0000"/>
+        </w:rPr>
         <w:t xml:space="preserve">– returns all </w:t>
       </w:r>
       <w:r>
+        <w:rPr>
+          <w:color w:val="FF0000"/>
+        </w:rPr>
         <w:t>transactions with given status and amount less or equal to a maximum allowed amount ordered by amount descending. Returns an empty collection if no such transactions were found</w:t>
       </w:r>
     </w:p>
     <w:p>
       <w:pPr>
-        <w:pStyle w:val="ListParagraph"/>
+        <w:pStyle w:val="ac"/>
         <w:numPr>
           <w:ilvl w:val="0"/>
           <w:numId w:val="21"/>
         </w:numPr>
-      </w:pPr>
-      <w:r>
-        <w:rPr>
-          <w:rStyle w:val="CodeChar"/>
+        <w:rPr>
+          <w:color w:val="FF0000"/>
+        </w:rPr>
+      </w:pPr>
+      <w:r>
+        <w:rPr>
+          <w:rStyle w:val="CodeChar"/>
+          <w:color w:val="FF0000"/>
           <w:lang w:val="en-US"/>
         </w:rPr>
         <w:t>GetBySenderAnd</w:t>
@@ -1170,6 +1428,7 @@
       <w:r>
         <w:rPr>
           <w:rStyle w:val="CodeChar"/>
+          <w:color w:val="FF0000"/>
           <w:lang w:val="en-US"/>
         </w:rPr>
         <w:t>Minimum</w:t>
@@ -1177,6 +1436,7 @@
       <w:r>
         <w:rPr>
           <w:rStyle w:val="CodeChar"/>
+          <w:color w:val="FF0000"/>
           <w:lang w:val="en-US"/>
         </w:rPr>
         <w:t>AmountDescending</w:t>
@@ -1184,6 +1444,7 @@
       <w:r>
         <w:rPr>
           <w:rStyle w:val="CodeChar"/>
+          <w:color w:val="FF0000"/>
           <w:lang w:val="en-US"/>
         </w:rPr>
         <w:t>(</w:t>
@@ -1191,6 +1452,7 @@
       <w:r>
         <w:rPr>
           <w:rStyle w:val="CodeChar"/>
+          <w:color w:val="FF0000"/>
           <w:lang w:val="en-US"/>
         </w:rPr>
         <w:t>sender, amount</w:t>
@@ -1198,26 +1460,34 @@
       <w:r>
         <w:rPr>
           <w:rStyle w:val="CodeChar"/>
+          <w:color w:val="FF0000"/>
           <w:lang w:val="en-US"/>
         </w:rPr>
         <w:t xml:space="preserve">) </w:t>
       </w:r>
       <w:r>
+        <w:rPr>
+          <w:color w:val="FF0000"/>
+        </w:rPr>
         <w:t xml:space="preserve">– returns all </w:t>
       </w:r>
       <w:r>
+        <w:rPr>
+          <w:color w:val="FF0000"/>
+        </w:rPr>
         <w:t xml:space="preserve">transactions with given sender and amount bigger than given amount ordered by amount descending. If there are no such transactions throw </w:t>
       </w:r>
       <w:r>
         <w:rPr>
           <w:rStyle w:val="CodeChar"/>
+          <w:color w:val="FF0000"/>
         </w:rPr>
         <w:t>InvalidOperationException</w:t>
       </w:r>
     </w:p>
     <w:p>
       <w:pPr>
-        <w:pStyle w:val="ListParagraph"/>
+        <w:pStyle w:val="ac"/>
         <w:numPr>
           <w:ilvl w:val="0"/>
           <w:numId w:val="21"/>
@@ -1227,12 +1497,14 @@
           <w:rFonts w:asciiTheme="minorHAnsi" w:hAnsiTheme="minorHAnsi" w:cstheme="minorBidi"/>
           <w:b w:val="0"/>
           <w:noProof w:val="0"/>
-          <w:lang w:val="en-US"/>
-        </w:rPr>
-      </w:pPr>
-      <w:r>
-        <w:rPr>
-          <w:rStyle w:val="CodeChar"/>
+          <w:color w:val="FF0000"/>
+          <w:lang w:val="en-US"/>
+        </w:rPr>
+      </w:pPr>
+      <w:r>
+        <w:rPr>
+          <w:rStyle w:val="CodeChar"/>
+          <w:color w:val="FF0000"/>
           <w:lang w:val="en-US"/>
         </w:rPr>
         <w:t>GetByReceiverAndAmountRange</w:t>
@@ -1240,6 +1512,7 @@
       <w:r>
         <w:rPr>
           <w:rStyle w:val="CodeChar"/>
+          <w:color w:val="FF0000"/>
           <w:lang w:val="en-US"/>
         </w:rPr>
         <w:t>(</w:t>
@@ -1247,6 +1520,7 @@
       <w:r>
         <w:rPr>
           <w:rStyle w:val="CodeChar"/>
+          <w:color w:val="FF0000"/>
           <w:lang w:val="en-US"/>
         </w:rPr>
         <w:t>receiver</w:t>
@@ -1254,6 +1528,7 @@
       <w:r>
         <w:rPr>
           <w:rStyle w:val="CodeChar"/>
+          <w:color w:val="FF0000"/>
           <w:lang w:val="en-US"/>
         </w:rPr>
         <w:t xml:space="preserve">, </w:t>
@@ -1261,6 +1536,7 @@
       <w:r>
         <w:rPr>
           <w:rStyle w:val="CodeChar"/>
+          <w:color w:val="FF0000"/>
           <w:lang w:val="en-US"/>
         </w:rPr>
         <w:t>lo, hi</w:t>
@@ -1268,48 +1544,71 @@
       <w:r>
         <w:rPr>
           <w:rStyle w:val="CodeChar"/>
+          <w:color w:val="FF0000"/>
           <w:lang w:val="en-US"/>
         </w:rPr>
         <w:t xml:space="preserve">) </w:t>
       </w:r>
       <w:r>
+        <w:rPr>
+          <w:color w:val="FF0000"/>
+        </w:rPr>
         <w:t xml:space="preserve">– returns all </w:t>
       </w:r>
       <w:r>
+        <w:rPr>
+          <w:color w:val="FF0000"/>
+        </w:rPr>
         <w:t>transactions</w:t>
       </w:r>
       <w:r>
+        <w:rPr>
+          <w:color w:val="FF0000"/>
+        </w:rPr>
         <w:t xml:space="preserve"> with</w:t>
       </w:r>
       <w:r>
+        <w:rPr>
+          <w:color w:val="FF0000"/>
+        </w:rPr>
         <w:t xml:space="preserve"> given receiver and amount between lo (inclusive) and hi (exclusive) ordered by amount descending </w:t>
       </w:r>
       <w:r>
+        <w:rPr>
+          <w:color w:val="FF0000"/>
+        </w:rPr>
         <w:t>then</w:t>
       </w:r>
       <w:r>
+        <w:rPr>
+          <w:color w:val="FF0000"/>
+        </w:rPr>
         <w:t xml:space="preserve"> by id. If there are no such transactions throw </w:t>
       </w:r>
       <w:r>
         <w:rPr>
           <w:rStyle w:val="CodeChar"/>
+          <w:color w:val="FF0000"/>
         </w:rPr>
         <w:t>InvalidOperationException</w:t>
       </w:r>
     </w:p>
     <w:p>
       <w:pPr>
-        <w:pStyle w:val="ListParagraph"/>
+        <w:pStyle w:val="ac"/>
         <w:numPr>
           <w:ilvl w:val="0"/>
           <w:numId w:val="21"/>
         </w:numPr>
+        <w:rPr>
+          <w:color w:val="FF0000"/>
+        </w:rPr>
       </w:pPr>
       <w:r>
         <w:rPr>
           <w:rFonts w:ascii="Consolas" w:hAnsi="Consolas" w:cs="Consolas"/>
           <w:b/>
-          <w:color w:val="000000"/>
+          <w:color w:val="FF0000"/>
           <w:szCs w:val="19"/>
         </w:rPr>
         <w:t xml:space="preserve">GetAllInAmountRange(lo, hi) </w:t>
@@ -1317,7 +1616,7 @@
       <w:r>
         <w:rPr>
           <w:rFonts w:ascii="Consolas" w:hAnsi="Consolas" w:cs="Consolas"/>
-          <w:color w:val="000000"/>
+          <w:color w:val="FF0000"/>
           <w:szCs w:val="19"/>
         </w:rPr>
         <w:t>–</w:t>
@@ -1325,16 +1624,22 @@
       <w:r>
         <w:rPr>
           <w:rFonts w:ascii="Consolas" w:hAnsi="Consolas" w:cs="Consolas"/>
-          <w:color w:val="000000"/>
+          <w:color w:val="FF0000"/>
           <w:szCs w:val="19"/>
           <w:lang w:val="bg-BG"/>
         </w:rPr>
         <w:t xml:space="preserve"> </w:t>
       </w:r>
       <w:r>
+        <w:rPr>
+          <w:color w:val="FF0000"/>
+        </w:rPr>
         <w:t>returns all transactions within a range by insertion order (the range is inclusive).</w:t>
       </w:r>
       <w:r>
+        <w:rPr>
+          <w:color w:val="FF0000"/>
+        </w:rPr>
         <w:t xml:space="preserve"> Returns an empty collection if no such transactions were found.</w:t>
       </w:r>
     </w:p>
@@ -1351,7 +1656,7 @@
 </file>
 
 <file path=word/endnotes.xml><?xml version="1.0" encoding="utf-8"?>
-<w:endnotes xmlns:wpc="http://schemas.microsoft.com/office/word/2010/wordprocessingCanvas" xmlns:cx="http://schemas.microsoft.com/office/drawing/2014/chartex" xmlns:cx1="http://schemas.microsoft.com/office/drawing/2015/9/8/chartex" xmlns:cx2="http://schemas.microsoft.com/office/drawing/2015/10/21/chartex" xmlns:cx3="http://schemas.microsoft.com/office/drawing/2016/5/9/chartex" xmlns:cx4="http://schemas.microsoft.com/office/drawing/2016/5/10/chartex" xmlns:cx5="http://schemas.microsoft.com/office/drawing/2016/5/11/chartex" xmlns:cx6="http://schemas.microsoft.com/office/drawing/2016/5/12/chartex" xmlns:cx7="http://schemas.microsoft.com/office/drawing/2016/5/13/chartex" xmlns:cx8="http://schemas.microsoft.com/office/drawing/2016/5/14/chartex" xmlns:mc="http://schemas.openxmlformats.org/markup-compatibility/2006" xmlns:aink="http://schemas.microsoft.com/office/drawing/2016/ink" xmlns:am3d="http://schemas.microsoft.com/office/drawing/2017/model3d" xmlns:o="urn:schemas-microsoft-com:office:office" xmlns:r="http://schemas.openxmlformats.org/officeDocument/2006/relationships" xmlns:m="http://schemas.openxmlformats.org/officeDocument/2006/math" xmlns:v="urn:schemas-microsoft-com:vml" xmlns:wp14="http://schemas.microsoft.com/office/word/2010/wordprocessingDrawing" xmlns:wp="http://schemas.openxmlformats.org/drawingml/2006/wordprocessingDrawing" xmlns:w10="urn:schemas-microsoft-com:office:word" xmlns:w="http://schemas.openxmlformats.org/wordprocessingml/2006/main" xmlns:w14="http://schemas.microsoft.com/office/word/2010/wordml" xmlns:w15="http://schemas.microsoft.com/office/word/2012/wordml" xmlns:w16cid="http://schemas.microsoft.com/office/word/2016/wordml/cid" xmlns:w16se="http://schemas.microsoft.com/office/word/2015/wordml/symex" xmlns:wpg="http://schemas.microsoft.com/office/word/2010/wordprocessingGroup" xmlns:wpi="http://schemas.microsoft.com/office/word/2010/wordprocessingInk" xmlns:wne="http://schemas.microsoft.com/office/word/2006/wordml" xmlns:wps="http://schemas.microsoft.com/office/word/2010/wordprocessingShape" mc:Ignorable="w14 w15 w16se w16cid wp14">
+<w:endnotes xmlns:wpc="http://schemas.microsoft.com/office/word/2010/wordprocessingCanvas" xmlns:cx="http://schemas.microsoft.com/office/drawing/2014/chartex" xmlns:cx1="http://schemas.microsoft.com/office/drawing/2015/9/8/chartex" xmlns:cx2="http://schemas.microsoft.com/office/drawing/2015/10/21/chartex" xmlns:cx3="http://schemas.microsoft.com/office/drawing/2016/5/9/chartex" xmlns:cx4="http://schemas.microsoft.com/office/drawing/2016/5/10/chartex" xmlns:cx5="http://schemas.microsoft.com/office/drawing/2016/5/11/chartex" xmlns:cx6="http://schemas.microsoft.com/office/drawing/2016/5/12/chartex" xmlns:cx7="http://schemas.microsoft.com/office/drawing/2016/5/13/chartex" xmlns:cx8="http://schemas.microsoft.com/office/drawing/2016/5/14/chartex" xmlns:mc="http://schemas.openxmlformats.org/markup-compatibility/2006" xmlns:aink="http://schemas.microsoft.com/office/drawing/2016/ink" xmlns:am3d="http://schemas.microsoft.com/office/drawing/2017/model3d" xmlns:o="urn:schemas-microsoft-com:office:office" xmlns:r="http://schemas.openxmlformats.org/officeDocument/2006/relationships" xmlns:m="http://schemas.openxmlformats.org/officeDocument/2006/math" xmlns:v="urn:schemas-microsoft-com:vml" xmlns:wp14="http://schemas.microsoft.com/office/word/2010/wordprocessingDrawing" xmlns:wp="http://schemas.openxmlformats.org/drawingml/2006/wordprocessingDrawing" xmlns:w10="urn:schemas-microsoft-com:office:word" xmlns:w="http://schemas.openxmlformats.org/wordprocessingml/2006/main" xmlns:w14="http://schemas.microsoft.com/office/word/2010/wordml" xmlns:w15="http://schemas.microsoft.com/office/word/2012/wordml" xmlns:w16cex="http://schemas.microsoft.com/office/word/2018/wordml/cex" xmlns:w16cid="http://schemas.microsoft.com/office/word/2016/wordml/cid" xmlns:w16="http://schemas.microsoft.com/office/word/2018/wordml" xmlns:w16se="http://schemas.microsoft.com/office/word/2015/wordml/symex" xmlns:wpg="http://schemas.microsoft.com/office/word/2010/wordprocessingGroup" xmlns:wpi="http://schemas.microsoft.com/office/word/2010/wordprocessingInk" xmlns:wne="http://schemas.microsoft.com/office/word/2006/wordml" xmlns:wps="http://schemas.microsoft.com/office/word/2010/wordprocessingShape" mc:Ignorable="w14 w15 w16se w16cid w16 w16cex wp14">
   <w:endnote w:type="separator" w:id="-1">
     <w:p>
       <w:pPr>
@@ -1376,20 +1681,20 @@
 </file>
 
 <file path=word/footer1.xml><?xml version="1.0" encoding="utf-8"?>
-<w:ftr xmlns:wpc="http://schemas.microsoft.com/office/word/2010/wordprocessingCanvas" xmlns:cx="http://schemas.microsoft.com/office/drawing/2014/chartex" xmlns:cx1="http://schemas.microsoft.com/office/drawing/2015/9/8/chartex" xmlns:cx2="http://schemas.microsoft.com/office/drawing/2015/10/21/chartex" xmlns:cx3="http://schemas.microsoft.com/office/drawing/2016/5/9/chartex" xmlns:cx4="http://schemas.microsoft.com/office/drawing/2016/5/10/chartex" xmlns:cx5="http://schemas.microsoft.com/office/drawing/2016/5/11/chartex" xmlns:cx6="http://schemas.microsoft.com/office/drawing/2016/5/12/chartex" xmlns:cx7="http://schemas.microsoft.com/office/drawing/2016/5/13/chartex" xmlns:cx8="http://schemas.microsoft.com/office/drawing/2016/5/14/chartex" xmlns:mc="http://schemas.openxmlformats.org/markup-compatibility/2006" xmlns:aink="http://schemas.microsoft.com/office/drawing/2016/ink" xmlns:am3d="http://schemas.microsoft.com/office/drawing/2017/model3d" xmlns:o="urn:schemas-microsoft-com:office:office" xmlns:r="http://schemas.openxmlformats.org/officeDocument/2006/relationships" xmlns:m="http://schemas.openxmlformats.org/officeDocument/2006/math" xmlns:v="urn:schemas-microsoft-com:vml" xmlns:wp14="http://schemas.microsoft.com/office/word/2010/wordprocessingDrawing" xmlns:wp="http://schemas.openxmlformats.org/drawingml/2006/wordprocessingDrawing" xmlns:w10="urn:schemas-microsoft-com:office:word" xmlns:w="http://schemas.openxmlformats.org/wordprocessingml/2006/main" xmlns:w14="http://schemas.microsoft.com/office/word/2010/wordml" xmlns:w15="http://schemas.microsoft.com/office/word/2012/wordml" xmlns:w16cid="http://schemas.microsoft.com/office/word/2016/wordml/cid" xmlns:w16se="http://schemas.microsoft.com/office/word/2015/wordml/symex" xmlns:wpg="http://schemas.microsoft.com/office/word/2010/wordprocessingGroup" xmlns:wpi="http://schemas.microsoft.com/office/word/2010/wordprocessingInk" xmlns:wne="http://schemas.microsoft.com/office/word/2006/wordml" xmlns:wps="http://schemas.microsoft.com/office/word/2010/wordprocessingShape" mc:Ignorable="w14 w15 w16se w16cid wp14">
+<w:ftr xmlns:wpc="http://schemas.microsoft.com/office/word/2010/wordprocessingCanvas" xmlns:cx="http://schemas.microsoft.com/office/drawing/2014/chartex" xmlns:cx1="http://schemas.microsoft.com/office/drawing/2015/9/8/chartex" xmlns:cx2="http://schemas.microsoft.com/office/drawing/2015/10/21/chartex" xmlns:cx3="http://schemas.microsoft.com/office/drawing/2016/5/9/chartex" xmlns:cx4="http://schemas.microsoft.com/office/drawing/2016/5/10/chartex" xmlns:cx5="http://schemas.microsoft.com/office/drawing/2016/5/11/chartex" xmlns:cx6="http://schemas.microsoft.com/office/drawing/2016/5/12/chartex" xmlns:cx7="http://schemas.microsoft.com/office/drawing/2016/5/13/chartex" xmlns:cx8="http://schemas.microsoft.com/office/drawing/2016/5/14/chartex" xmlns:mc="http://schemas.openxmlformats.org/markup-compatibility/2006" xmlns:aink="http://schemas.microsoft.com/office/drawing/2016/ink" xmlns:am3d="http://schemas.microsoft.com/office/drawing/2017/model3d" xmlns:o="urn:schemas-microsoft-com:office:office" xmlns:r="http://schemas.openxmlformats.org/officeDocument/2006/relationships" xmlns:m="http://schemas.openxmlformats.org/officeDocument/2006/math" xmlns:v="urn:schemas-microsoft-com:vml" xmlns:wp14="http://schemas.microsoft.com/office/word/2010/wordprocessingDrawing" xmlns:wp="http://schemas.openxmlformats.org/drawingml/2006/wordprocessingDrawing" xmlns:w10="urn:schemas-microsoft-com:office:word" xmlns:w="http://schemas.openxmlformats.org/wordprocessingml/2006/main" xmlns:w14="http://schemas.microsoft.com/office/word/2010/wordml" xmlns:w15="http://schemas.microsoft.com/office/word/2012/wordml" xmlns:w16cex="http://schemas.microsoft.com/office/word/2018/wordml/cex" xmlns:w16cid="http://schemas.microsoft.com/office/word/2016/wordml/cid" xmlns:w16="http://schemas.microsoft.com/office/word/2018/wordml" xmlns:w16se="http://schemas.microsoft.com/office/word/2015/wordml/symex" xmlns:wpg="http://schemas.microsoft.com/office/word/2010/wordprocessingGroup" xmlns:wpi="http://schemas.microsoft.com/office/word/2010/wordprocessingInk" xmlns:wne="http://schemas.microsoft.com/office/word/2006/wordml" xmlns:wps="http://schemas.microsoft.com/office/word/2010/wordprocessingShape" mc:Ignorable="w14 w15 w16se w16cid w16 w16cex wp14">
   <w:p>
     <w:pPr>
-      <w:pStyle w:val="Footer"/>
+      <w:pStyle w:val="a5"/>
     </w:pPr>
   </w:p>
   <w:p>
     <w:pPr>
-      <w:pStyle w:val="Footer"/>
+      <w:pStyle w:val="a5"/>
     </w:pPr>
   </w:p>
   <w:p>
     <w:pPr>
-      <w:pStyle w:val="Footer"/>
+      <w:pStyle w:val="a5"/>
     </w:pPr>
     <w:r>
       <w:rPr>
@@ -1594,7 +1899,7 @@
                           <w:hyperlink r:id="rId3" w:history="1">
                             <w:r>
                               <w:rPr>
-                                <w:rStyle w:val="Hyperlink"/>
+                                <w:rStyle w:val="a9"/>
                                 <w:rFonts w:cs="Arial"/>
                                 <w:sz w:val="19"/>
                                 <w:szCs w:val="19"/>
@@ -1612,7 +1917,7 @@
                           <w:hyperlink r:id="rId4" w:history="1">
                             <w:r>
                               <w:rPr>
-                                <w:rStyle w:val="Hyperlink"/>
+                                <w:rStyle w:val="a9"/>
                                 <w:rFonts w:cs="Arial"/>
                                 <w:sz w:val="19"/>
                                 <w:szCs w:val="19"/>
@@ -1658,7 +1963,7 @@
                                     <pic:pic xmlns:pic="http://schemas.openxmlformats.org/drawingml/2006/picture">
                                       <pic:nvPicPr>
                                         <pic:cNvPr id="0" name="Picture 12">
-                                          <a:hlinkClick r:id="rId1"/>
+                                          <a:hlinkClick r:id="rId3"/>
                                         </pic:cNvPr>
                                         <pic:cNvPicPr>
                                           <a:picLocks noChangeAspect="1" noChangeArrowheads="1"/>
@@ -2280,7 +2585,7 @@
                           <wp:extent cx="200660" cy="200660"/>
                           <wp:effectExtent l="0" t="0" r="8890" b="8890"/>
                           <wp:docPr id="27" name="Picture 27">
-                            <a:hlinkClick xmlns:a="http://schemas.openxmlformats.org/drawingml/2006/main" r:id="rId1"/>
+                            <a:hlinkClick xmlns:a="http://schemas.openxmlformats.org/drawingml/2006/main" r:id="rId24"/>
                           </wp:docPr>
                           <wp:cNvGraphicFramePr>
                             <a:graphicFrameLocks xmlns:a="http://schemas.openxmlformats.org/drawingml/2006/main" noChangeAspect="1"/>
@@ -2297,7 +2602,7 @@
                                   </pic:cNvPicPr>
                                 </pic:nvPicPr>
                                 <pic:blipFill>
-                                  <a:blip r:embed="rId5">
+                                  <a:blip r:embed="rId25">
                                     <a:extLst>
                                       <a:ext uri="{28A0092B-C50C-407E-A947-70E740481C1C}">
                                         <a14:useLocalDpi xmlns:a14="http://schemas.microsoft.com/office/drawing/2010/main" val="0"/>
@@ -2354,7 +2659,7 @@
                           <wp:extent cx="200660" cy="200660"/>
                           <wp:effectExtent l="0" t="0" r="8890" b="8890"/>
                           <wp:docPr id="26" name="Picture 26">
-                            <a:hlinkClick xmlns:a="http://schemas.openxmlformats.org/drawingml/2006/main" r:id="rId6"/>
+                            <a:hlinkClick xmlns:a="http://schemas.openxmlformats.org/drawingml/2006/main" r:id="rId26"/>
                           </wp:docPr>
                           <wp:cNvGraphicFramePr>
                             <a:graphicFrameLocks xmlns:a="http://schemas.openxmlformats.org/drawingml/2006/main" noChangeAspect="1"/>
@@ -2364,14 +2669,14 @@
                               <pic:pic xmlns:pic="http://schemas.openxmlformats.org/drawingml/2006/picture">
                                 <pic:nvPicPr>
                                   <pic:cNvPr id="0" name="Picture 14">
-                                    <a:hlinkClick r:id="rId6"/>
+                                    <a:hlinkClick r:id="rId26"/>
                                   </pic:cNvPr>
                                   <pic:cNvPicPr>
                                     <a:picLocks noChangeAspect="1" noChangeArrowheads="1"/>
                                   </pic:cNvPicPr>
                                 </pic:nvPicPr>
                                 <pic:blipFill>
-                                  <a:blip r:embed="rId7">
+                                  <a:blip r:embed="rId27">
                                     <a:extLst>
                                       <a:ext uri="{28A0092B-C50C-407E-A947-70E740481C1C}">
                                         <a14:useLocalDpi xmlns:a14="http://schemas.microsoft.com/office/drawing/2010/main" val="0"/>
@@ -2421,7 +2726,7 @@
                           <wp:extent cx="201930" cy="201930"/>
                           <wp:effectExtent l="0" t="0" r="7620" b="7620"/>
                           <wp:docPr id="25" name="Picture 25" title="Software University @ Facebook">
-                            <a:hlinkClick xmlns:a="http://schemas.openxmlformats.org/drawingml/2006/main" r:id="rId8"/>
+                            <a:hlinkClick xmlns:a="http://schemas.openxmlformats.org/drawingml/2006/main" r:id="rId28"/>
                           </wp:docPr>
                           <wp:cNvGraphicFramePr>
                             <a:graphicFrameLocks xmlns:a="http://schemas.openxmlformats.org/drawingml/2006/main"/>
@@ -2431,12 +2736,12 @@
                               <pic:pic xmlns:pic="http://schemas.openxmlformats.org/drawingml/2006/picture">
                                 <pic:nvPicPr>
                                   <pic:cNvPr id="18" name="Picture 18" title="Software University @ Facebook">
-                                    <a:hlinkClick r:id="rId8"/>
+                                    <a:hlinkClick r:id="rId28"/>
                                   </pic:cNvPr>
                                   <pic:cNvPicPr/>
                                 </pic:nvPicPr>
                                 <pic:blipFill>
-                                  <a:blip r:embed="rId9"/>
+                                  <a:blip r:embed="rId29"/>
                                   <a:stretch>
                                     <a:fillRect/>
                                   </a:stretch>
@@ -2474,7 +2779,7 @@
                           <wp:extent cx="201930" cy="201930"/>
                           <wp:effectExtent l="0" t="0" r="7620" b="7620"/>
                           <wp:docPr id="14" name="Picture 14" title="Software University @ Twitter">
-                            <a:hlinkClick xmlns:a="http://schemas.openxmlformats.org/drawingml/2006/main" r:id="rId10"/>
+                            <a:hlinkClick xmlns:a="http://schemas.openxmlformats.org/drawingml/2006/main" r:id="rId30"/>
                           </wp:docPr>
                           <wp:cNvGraphicFramePr>
                             <a:graphicFrameLocks xmlns:a="http://schemas.openxmlformats.org/drawingml/2006/main"/>
@@ -2484,12 +2789,12 @@
                               <pic:pic xmlns:pic="http://schemas.openxmlformats.org/drawingml/2006/picture">
                                 <pic:nvPicPr>
                                   <pic:cNvPr id="15" name="Picture 15" title="Software University @ Twitter">
-                                    <a:hlinkClick r:id="rId10"/>
+                                    <a:hlinkClick r:id="rId30"/>
                                   </pic:cNvPr>
                                   <pic:cNvPicPr/>
                                 </pic:nvPicPr>
                                 <pic:blipFill>
-                                  <a:blip r:embed="rId11"/>
+                                  <a:blip r:embed="rId31"/>
                                   <a:stretch>
                                     <a:fillRect/>
                                   </a:stretch>
@@ -2527,7 +2832,7 @@
                           <wp:extent cx="201930" cy="201930"/>
                           <wp:effectExtent l="0" t="0" r="7620" b="7620"/>
                           <wp:docPr id="13" name="Picture 13" title="Software University @ YouTube">
-                            <a:hlinkClick xmlns:a="http://schemas.openxmlformats.org/drawingml/2006/main" r:id="rId12"/>
+                            <a:hlinkClick xmlns:a="http://schemas.openxmlformats.org/drawingml/2006/main" r:id="rId32"/>
                           </wp:docPr>
                           <wp:cNvGraphicFramePr>
                             <a:graphicFrameLocks xmlns:a="http://schemas.openxmlformats.org/drawingml/2006/main"/>
@@ -2537,12 +2842,12 @@
                               <pic:pic xmlns:pic="http://schemas.openxmlformats.org/drawingml/2006/picture">
                                 <pic:nvPicPr>
                                   <pic:cNvPr id="13" name="Picture 13" title="Software University @ YouTube">
-                                    <a:hlinkClick r:id="rId12"/>
+                                    <a:hlinkClick r:id="rId32"/>
                                   </pic:cNvPr>
                                   <pic:cNvPicPr/>
                                 </pic:nvPicPr>
                                 <pic:blipFill>
-                                  <a:blip r:embed="rId13"/>
+                                  <a:blip r:embed="rId33"/>
                                   <a:stretch>
                                     <a:fillRect/>
                                   </a:stretch>
@@ -2580,7 +2885,7 @@
                           <wp:extent cx="193675" cy="193675"/>
                           <wp:effectExtent l="0" t="0" r="0" b="0"/>
                           <wp:docPr id="12" name="Picture 12">
-                            <a:hlinkClick xmlns:a="http://schemas.openxmlformats.org/drawingml/2006/main" r:id="rId14"/>
+                            <a:hlinkClick xmlns:a="http://schemas.openxmlformats.org/drawingml/2006/main" r:id="rId34"/>
                           </wp:docPr>
                           <wp:cNvGraphicFramePr>
                             <a:graphicFrameLocks xmlns:a="http://schemas.openxmlformats.org/drawingml/2006/main" noChangeAspect="1"/>
@@ -2590,14 +2895,14 @@
                               <pic:pic xmlns:pic="http://schemas.openxmlformats.org/drawingml/2006/picture">
                                 <pic:nvPicPr>
                                   <pic:cNvPr id="0" name="Picture 11">
-                                    <a:hlinkClick r:id="rId14"/>
+                                    <a:hlinkClick r:id="rId34"/>
                                   </pic:cNvPr>
                                   <pic:cNvPicPr>
                                     <a:picLocks noChangeAspect="1" noChangeArrowheads="1"/>
                                   </pic:cNvPicPr>
                                 </pic:nvPicPr>
                                 <pic:blipFill>
-                                  <a:blip r:embed="rId15">
+                                  <a:blip r:embed="rId35">
                                     <a:extLst>
                                       <a:ext uri="{28A0092B-C50C-407E-A947-70E740481C1C}">
                                         <a14:useLocalDpi xmlns:a14="http://schemas.microsoft.com/office/drawing/2010/main" val="0"/>
@@ -2646,7 +2951,7 @@
                           <wp:extent cx="173355" cy="173355"/>
                           <wp:effectExtent l="0" t="0" r="0" b="0"/>
                           <wp:docPr id="9" name="Picture 9">
-                            <a:hlinkClick xmlns:a="http://schemas.openxmlformats.org/drawingml/2006/main" r:id="rId16"/>
+                            <a:hlinkClick xmlns:a="http://schemas.openxmlformats.org/drawingml/2006/main" r:id="rId36"/>
                           </wp:docPr>
                           <wp:cNvGraphicFramePr>
                             <a:graphicFrameLocks xmlns:a="http://schemas.openxmlformats.org/drawingml/2006/main" noChangeAspect="1"/>
@@ -2656,14 +2961,14 @@
                               <pic:pic xmlns:pic="http://schemas.openxmlformats.org/drawingml/2006/picture">
                                 <pic:nvPicPr>
                                   <pic:cNvPr id="0" name="Picture 10">
-                                    <a:hlinkClick r:id="rId16"/>
+                                    <a:hlinkClick r:id="rId36"/>
                                   </pic:cNvPr>
                                   <pic:cNvPicPr>
                                     <a:picLocks noChangeAspect="1" noChangeArrowheads="1"/>
                                   </pic:cNvPicPr>
                                 </pic:nvPicPr>
                                 <pic:blipFill>
-                                  <a:blip r:embed="rId17">
+                                  <a:blip r:embed="rId37">
                                     <a:extLst>
                                       <a:ext uri="{28A0092B-C50C-407E-A947-70E740481C1C}">
                                         <a14:useLocalDpi xmlns:a14="http://schemas.microsoft.com/office/drawing/2010/main" val="0"/>
@@ -2712,7 +3017,7 @@
                           <wp:extent cx="159385" cy="152400"/>
                           <wp:effectExtent l="0" t="0" r="0" b="0"/>
                           <wp:docPr id="7" name="Picture 7">
-                            <a:hlinkClick xmlns:a="http://schemas.openxmlformats.org/drawingml/2006/main" r:id="rId18"/>
+                            <a:hlinkClick xmlns:a="http://schemas.openxmlformats.org/drawingml/2006/main" r:id="rId38"/>
                           </wp:docPr>
                           <wp:cNvGraphicFramePr>
                             <a:graphicFrameLocks xmlns:a="http://schemas.openxmlformats.org/drawingml/2006/main" noChangeAspect="1"/>
@@ -2722,14 +3027,14 @@
                               <pic:pic xmlns:pic="http://schemas.openxmlformats.org/drawingml/2006/picture">
                                 <pic:nvPicPr>
                                   <pic:cNvPr id="0" name="Picture 9">
-                                    <a:hlinkClick r:id="rId18"/>
+                                    <a:hlinkClick r:id="rId38"/>
                                   </pic:cNvPr>
                                   <pic:cNvPicPr>
                                     <a:picLocks noChangeAspect="1" noChangeArrowheads="1"/>
                                   </pic:cNvPicPr>
                                 </pic:nvPicPr>
                                 <pic:blipFill>
-                                  <a:blip r:embed="rId19">
+                                  <a:blip r:embed="rId39">
                                     <a:extLst>
                                       <a:ext uri="{28A0092B-C50C-407E-A947-70E740481C1C}">
                                         <a14:useLocalDpi xmlns:a14="http://schemas.microsoft.com/office/drawing/2010/main" val="0"/>
@@ -2778,7 +3083,7 @@
                           <wp:extent cx="201930" cy="201930"/>
                           <wp:effectExtent l="0" t="0" r="7620" b="7620"/>
                           <wp:docPr id="8" name="Picture 8" title="Software University: Email Us">
-                            <a:hlinkClick xmlns:a="http://schemas.openxmlformats.org/drawingml/2006/main" r:id="rId20"/>
+                            <a:hlinkClick xmlns:a="http://schemas.openxmlformats.org/drawingml/2006/main" r:id="rId40"/>
                           </wp:docPr>
                           <wp:cNvGraphicFramePr>
                             <a:graphicFrameLocks xmlns:a="http://schemas.openxmlformats.org/drawingml/2006/main"/>
@@ -2788,12 +3093,12 @@
                               <pic:pic xmlns:pic="http://schemas.openxmlformats.org/drawingml/2006/picture">
                                 <pic:nvPicPr>
                                   <pic:cNvPr id="8" name="Picture 8" title="Software University: Email Us">
-                                    <a:hlinkClick r:id="rId20"/>
+                                    <a:hlinkClick r:id="rId40"/>
                                   </pic:cNvPr>
                                   <pic:cNvPicPr/>
                                 </pic:nvPicPr>
                                 <pic:blipFill>
-                                  <a:blip r:embed="rId21"/>
+                                  <a:blip r:embed="rId41"/>
                                   <a:stretch>
                                     <a:fillRect/>
                                   </a:stretch>
@@ -3192,19 +3497,19 @@
   </w:p>
   <w:p>
     <w:pPr>
-      <w:pStyle w:val="Footer"/>
+      <w:pStyle w:val="a5"/>
     </w:pPr>
   </w:p>
   <w:p>
     <w:pPr>
-      <w:pStyle w:val="Footer"/>
+      <w:pStyle w:val="a5"/>
     </w:pPr>
   </w:p>
 </w:ftr>
 </file>
 
 <file path=word/footnotes.xml><?xml version="1.0" encoding="utf-8"?>
-<w:footnotes xmlns:wpc="http://schemas.microsoft.com/office/word/2010/wordprocessingCanvas" xmlns:cx="http://schemas.microsoft.com/office/drawing/2014/chartex" xmlns:cx1="http://schemas.microsoft.com/office/drawing/2015/9/8/chartex" xmlns:cx2="http://schemas.microsoft.com/office/drawing/2015/10/21/chartex" xmlns:cx3="http://schemas.microsoft.com/office/drawing/2016/5/9/chartex" xmlns:cx4="http://schemas.microsoft.com/office/drawing/2016/5/10/chartex" xmlns:cx5="http://schemas.microsoft.com/office/drawing/2016/5/11/chartex" xmlns:cx6="http://schemas.microsoft.com/office/drawing/2016/5/12/chartex" xmlns:cx7="http://schemas.microsoft.com/office/drawing/2016/5/13/chartex" xmlns:cx8="http://schemas.microsoft.com/office/drawing/2016/5/14/chartex" xmlns:mc="http://schemas.openxmlformats.org/markup-compatibility/2006" xmlns:aink="http://schemas.microsoft.com/office/drawing/2016/ink" xmlns:am3d="http://schemas.microsoft.com/office/drawing/2017/model3d" xmlns:o="urn:schemas-microsoft-com:office:office" xmlns:r="http://schemas.openxmlformats.org/officeDocument/2006/relationships" xmlns:m="http://schemas.openxmlformats.org/officeDocument/2006/math" xmlns:v="urn:schemas-microsoft-com:vml" xmlns:wp14="http://schemas.microsoft.com/office/word/2010/wordprocessingDrawing" xmlns:wp="http://schemas.openxmlformats.org/drawingml/2006/wordprocessingDrawing" xmlns:w10="urn:schemas-microsoft-com:office:word" xmlns:w="http://schemas.openxmlformats.org/wordprocessingml/2006/main" xmlns:w14="http://schemas.microsoft.com/office/word/2010/wordml" xmlns:w15="http://schemas.microsoft.com/office/word/2012/wordml" xmlns:w16cid="http://schemas.microsoft.com/office/word/2016/wordml/cid" xmlns:w16se="http://schemas.microsoft.com/office/word/2015/wordml/symex" xmlns:wpg="http://schemas.microsoft.com/office/word/2010/wordprocessingGroup" xmlns:wpi="http://schemas.microsoft.com/office/word/2010/wordprocessingInk" xmlns:wne="http://schemas.microsoft.com/office/word/2006/wordml" xmlns:wps="http://schemas.microsoft.com/office/word/2010/wordprocessingShape" mc:Ignorable="w14 w15 w16se w16cid wp14">
+<w:footnotes xmlns:wpc="http://schemas.microsoft.com/office/word/2010/wordprocessingCanvas" xmlns:cx="http://schemas.microsoft.com/office/drawing/2014/chartex" xmlns:cx1="http://schemas.microsoft.com/office/drawing/2015/9/8/chartex" xmlns:cx2="http://schemas.microsoft.com/office/drawing/2015/10/21/chartex" xmlns:cx3="http://schemas.microsoft.com/office/drawing/2016/5/9/chartex" xmlns:cx4="http://schemas.microsoft.com/office/drawing/2016/5/10/chartex" xmlns:cx5="http://schemas.microsoft.com/office/drawing/2016/5/11/chartex" xmlns:cx6="http://schemas.microsoft.com/office/drawing/2016/5/12/chartex" xmlns:cx7="http://schemas.microsoft.com/office/drawing/2016/5/13/chartex" xmlns:cx8="http://schemas.microsoft.com/office/drawing/2016/5/14/chartex" xmlns:mc="http://schemas.openxmlformats.org/markup-compatibility/2006" xmlns:aink="http://schemas.microsoft.com/office/drawing/2016/ink" xmlns:am3d="http://schemas.microsoft.com/office/drawing/2017/model3d" xmlns:o="urn:schemas-microsoft-com:office:office" xmlns:r="http://schemas.openxmlformats.org/officeDocument/2006/relationships" xmlns:m="http://schemas.openxmlformats.org/officeDocument/2006/math" xmlns:v="urn:schemas-microsoft-com:vml" xmlns:wp14="http://schemas.microsoft.com/office/word/2010/wordprocessingDrawing" xmlns:wp="http://schemas.openxmlformats.org/drawingml/2006/wordprocessingDrawing" xmlns:w10="urn:schemas-microsoft-com:office:word" xmlns:w="http://schemas.openxmlformats.org/wordprocessingml/2006/main" xmlns:w14="http://schemas.microsoft.com/office/word/2010/wordml" xmlns:w15="http://schemas.microsoft.com/office/word/2012/wordml" xmlns:w16cex="http://schemas.microsoft.com/office/word/2018/wordml/cex" xmlns:w16cid="http://schemas.microsoft.com/office/word/2016/wordml/cid" xmlns:w16="http://schemas.microsoft.com/office/word/2018/wordml" xmlns:w16se="http://schemas.microsoft.com/office/word/2015/wordml/symex" xmlns:wpg="http://schemas.microsoft.com/office/word/2010/wordprocessingGroup" xmlns:wpi="http://schemas.microsoft.com/office/word/2010/wordprocessingInk" xmlns:wne="http://schemas.microsoft.com/office/word/2006/wordml" xmlns:wps="http://schemas.microsoft.com/office/word/2010/wordprocessingShape" mc:Ignorable="w14 w15 w16se w16cid w16 w16cex wp14">
   <w:footnote w:type="separator" w:id="-1">
     <w:p>
       <w:pPr>
@@ -3229,10 +3534,10 @@
 </file>
 
 <file path=word/header1.xml><?xml version="1.0" encoding="utf-8"?>
-<w:hdr xmlns:wpc="http://schemas.microsoft.com/office/word/2010/wordprocessingCanvas" xmlns:cx="http://schemas.microsoft.com/office/drawing/2014/chartex" xmlns:cx1="http://schemas.microsoft.com/office/drawing/2015/9/8/chartex" xmlns:cx2="http://schemas.microsoft.com/office/drawing/2015/10/21/chartex" xmlns:cx3="http://schemas.microsoft.com/office/drawing/2016/5/9/chartex" xmlns:cx4="http://schemas.microsoft.com/office/drawing/2016/5/10/chartex" xmlns:cx5="http://schemas.microsoft.com/office/drawing/2016/5/11/chartex" xmlns:cx6="http://schemas.microsoft.com/office/drawing/2016/5/12/chartex" xmlns:cx7="http://schemas.microsoft.com/office/drawing/2016/5/13/chartex" xmlns:cx8="http://schemas.microsoft.com/office/drawing/2016/5/14/chartex" xmlns:mc="http://schemas.openxmlformats.org/markup-compatibility/2006" xmlns:aink="http://schemas.microsoft.com/office/drawing/2016/ink" xmlns:am3d="http://schemas.microsoft.com/office/drawing/2017/model3d" xmlns:o="urn:schemas-microsoft-com:office:office" xmlns:r="http://schemas.openxmlformats.org/officeDocument/2006/relationships" xmlns:m="http://schemas.openxmlformats.org/officeDocument/2006/math" xmlns:v="urn:schemas-microsoft-com:vml" xmlns:wp14="http://schemas.microsoft.com/office/word/2010/wordprocessingDrawing" xmlns:wp="http://schemas.openxmlformats.org/drawingml/2006/wordprocessingDrawing" xmlns:w10="urn:schemas-microsoft-com:office:word" xmlns:w="http://schemas.openxmlformats.org/wordprocessingml/2006/main" xmlns:w14="http://schemas.microsoft.com/office/word/2010/wordml" xmlns:w15="http://schemas.microsoft.com/office/word/2012/wordml" xmlns:w16cid="http://schemas.microsoft.com/office/word/2016/wordml/cid" xmlns:w16se="http://schemas.microsoft.com/office/word/2015/wordml/symex" xmlns:wpg="http://schemas.microsoft.com/office/word/2010/wordprocessingGroup" xmlns:wpi="http://schemas.microsoft.com/office/word/2010/wordprocessingInk" xmlns:wne="http://schemas.microsoft.com/office/word/2006/wordml" xmlns:wps="http://schemas.microsoft.com/office/word/2010/wordprocessingShape" mc:Ignorable="w14 w15 w16se w16cid wp14">
+<w:hdr xmlns:wpc="http://schemas.microsoft.com/office/word/2010/wordprocessingCanvas" xmlns:cx="http://schemas.microsoft.com/office/drawing/2014/chartex" xmlns:cx1="http://schemas.microsoft.com/office/drawing/2015/9/8/chartex" xmlns:cx2="http://schemas.microsoft.com/office/drawing/2015/10/21/chartex" xmlns:cx3="http://schemas.microsoft.com/office/drawing/2016/5/9/chartex" xmlns:cx4="http://schemas.microsoft.com/office/drawing/2016/5/10/chartex" xmlns:cx5="http://schemas.microsoft.com/office/drawing/2016/5/11/chartex" xmlns:cx6="http://schemas.microsoft.com/office/drawing/2016/5/12/chartex" xmlns:cx7="http://schemas.microsoft.com/office/drawing/2016/5/13/chartex" xmlns:cx8="http://schemas.microsoft.com/office/drawing/2016/5/14/chartex" xmlns:mc="http://schemas.openxmlformats.org/markup-compatibility/2006" xmlns:aink="http://schemas.microsoft.com/office/drawing/2016/ink" xmlns:am3d="http://schemas.microsoft.com/office/drawing/2017/model3d" xmlns:o="urn:schemas-microsoft-com:office:office" xmlns:r="http://schemas.openxmlformats.org/officeDocument/2006/relationships" xmlns:m="http://schemas.openxmlformats.org/officeDocument/2006/math" xmlns:v="urn:schemas-microsoft-com:vml" xmlns:wp14="http://schemas.microsoft.com/office/word/2010/wordprocessingDrawing" xmlns:wp="http://schemas.openxmlformats.org/drawingml/2006/wordprocessingDrawing" xmlns:w10="urn:schemas-microsoft-com:office:word" xmlns:w="http://schemas.openxmlformats.org/wordprocessingml/2006/main" xmlns:w14="http://schemas.microsoft.com/office/word/2010/wordml" xmlns:w15="http://schemas.microsoft.com/office/word/2012/wordml" xmlns:w16cex="http://schemas.microsoft.com/office/word/2018/wordml/cex" xmlns:w16cid="http://schemas.microsoft.com/office/word/2016/wordml/cid" xmlns:w16="http://schemas.microsoft.com/office/word/2018/wordml" xmlns:w16se="http://schemas.microsoft.com/office/word/2015/wordml/symex" xmlns:wpg="http://schemas.microsoft.com/office/word/2010/wordprocessingGroup" xmlns:wpi="http://schemas.microsoft.com/office/word/2010/wordprocessingInk" xmlns:wne="http://schemas.microsoft.com/office/word/2006/wordml" xmlns:wps="http://schemas.microsoft.com/office/word/2010/wordprocessingShape" mc:Ignorable="w14 w15 w16se w16cid w16 w16cex wp14">
   <w:p>
     <w:pPr>
-      <w:pStyle w:val="Header"/>
+      <w:pStyle w:val="a3"/>
       <w:ind w:hanging="1134"/>
     </w:pPr>
   </w:p>
@@ -3240,7 +3545,7 @@
 </file>
 
 <file path=word/numbering.xml><?xml version="1.0" encoding="utf-8"?>
-<w:numbering xmlns:wpc="http://schemas.microsoft.com/office/word/2010/wordprocessingCanvas" xmlns:cx="http://schemas.microsoft.com/office/drawing/2014/chartex" xmlns:cx1="http://schemas.microsoft.com/office/drawing/2015/9/8/chartex" xmlns:cx2="http://schemas.microsoft.com/office/drawing/2015/10/21/chartex" xmlns:cx3="http://schemas.microsoft.com/office/drawing/2016/5/9/chartex" xmlns:cx4="http://schemas.microsoft.com/office/drawing/2016/5/10/chartex" xmlns:cx5="http://schemas.microsoft.com/office/drawing/2016/5/11/chartex" xmlns:cx6="http://schemas.microsoft.com/office/drawing/2016/5/12/chartex" xmlns:cx7="http://schemas.microsoft.com/office/drawing/2016/5/13/chartex" xmlns:cx8="http://schemas.microsoft.com/office/drawing/2016/5/14/chartex" xmlns:mc="http://schemas.openxmlformats.org/markup-compatibility/2006" xmlns:aink="http://schemas.microsoft.com/office/drawing/2016/ink" xmlns:am3d="http://schemas.microsoft.com/office/drawing/2017/model3d" xmlns:o="urn:schemas-microsoft-com:office:office" xmlns:r="http://schemas.openxmlformats.org/officeDocument/2006/relationships" xmlns:m="http://schemas.openxmlformats.org/officeDocument/2006/math" xmlns:v="urn:schemas-microsoft-com:vml" xmlns:wp14="http://schemas.microsoft.com/office/word/2010/wordprocessingDrawing" xmlns:wp="http://schemas.openxmlformats.org/drawingml/2006/wordprocessingDrawing" xmlns:w10="urn:schemas-microsoft-com:office:word" xmlns:w="http://schemas.openxmlformats.org/wordprocessingml/2006/main" xmlns:w14="http://schemas.microsoft.com/office/word/2010/wordml" xmlns:w15="http://schemas.microsoft.com/office/word/2012/wordml" xmlns:w16cid="http://schemas.microsoft.com/office/word/2016/wordml/cid" xmlns:w16se="http://schemas.microsoft.com/office/word/2015/wordml/symex" xmlns:wpg="http://schemas.microsoft.com/office/word/2010/wordprocessingGroup" xmlns:wpi="http://schemas.microsoft.com/office/word/2010/wordprocessingInk" xmlns:wne="http://schemas.microsoft.com/office/word/2006/wordml" xmlns:wps="http://schemas.microsoft.com/office/word/2010/wordprocessingShape" mc:Ignorable="w14 w15 w16se w16cid wp14">
+<w:numbering xmlns:wpc="http://schemas.microsoft.com/office/word/2010/wordprocessingCanvas" xmlns:cx="http://schemas.microsoft.com/office/drawing/2014/chartex" xmlns:cx1="http://schemas.microsoft.com/office/drawing/2015/9/8/chartex" xmlns:cx2="http://schemas.microsoft.com/office/drawing/2015/10/21/chartex" xmlns:cx3="http://schemas.microsoft.com/office/drawing/2016/5/9/chartex" xmlns:cx4="http://schemas.microsoft.com/office/drawing/2016/5/10/chartex" xmlns:cx5="http://schemas.microsoft.com/office/drawing/2016/5/11/chartex" xmlns:cx6="http://schemas.microsoft.com/office/drawing/2016/5/12/chartex" xmlns:cx7="http://schemas.microsoft.com/office/drawing/2016/5/13/chartex" xmlns:cx8="http://schemas.microsoft.com/office/drawing/2016/5/14/chartex" xmlns:mc="http://schemas.openxmlformats.org/markup-compatibility/2006" xmlns:aink="http://schemas.microsoft.com/office/drawing/2016/ink" xmlns:am3d="http://schemas.microsoft.com/office/drawing/2017/model3d" xmlns:o="urn:schemas-microsoft-com:office:office" xmlns:r="http://schemas.openxmlformats.org/officeDocument/2006/relationships" xmlns:m="http://schemas.openxmlformats.org/officeDocument/2006/math" xmlns:v="urn:schemas-microsoft-com:vml" xmlns:wp14="http://schemas.microsoft.com/office/word/2010/wordprocessingDrawing" xmlns:wp="http://schemas.openxmlformats.org/drawingml/2006/wordprocessingDrawing" xmlns:w10="urn:schemas-microsoft-com:office:word" xmlns:w="http://schemas.openxmlformats.org/wordprocessingml/2006/main" xmlns:w14="http://schemas.microsoft.com/office/word/2010/wordml" xmlns:w15="http://schemas.microsoft.com/office/word/2012/wordml" xmlns:w16cex="http://schemas.microsoft.com/office/word/2018/wordml/cex" xmlns:w16cid="http://schemas.microsoft.com/office/word/2016/wordml/cid" xmlns:w16="http://schemas.microsoft.com/office/word/2018/wordml" xmlns:w16se="http://schemas.microsoft.com/office/word/2015/wordml/symex" xmlns:wpg="http://schemas.microsoft.com/office/word/2010/wordprocessingGroup" xmlns:wpi="http://schemas.microsoft.com/office/word/2010/wordprocessingInk" xmlns:wne="http://schemas.microsoft.com/office/word/2006/wordml" xmlns:wps="http://schemas.microsoft.com/office/word/2010/wordprocessingShape" mc:Ignorable="w14 w15 w16se w16cid w16 w16cex wp14">
   <w:abstractNum w:abstractNumId="0" w15:restartNumberingAfterBreak="0">
     <w:nsid w:val="170D7512"/>
     <w:multiLevelType w:val="hybridMultilevel"/>
@@ -4012,7 +4317,7 @@
     <w:lvl w:ilvl="0" w:tplc="5E3EEB5E">
       <w:start w:val="1"/>
       <w:numFmt w:val="decimal"/>
-      <w:pStyle w:val="Heading2"/>
+      <w:pStyle w:val="2"/>
       <w:lvlText w:val="Problem %1."/>
       <w:lvlJc w:val="left"/>
       <w:pPr>
@@ -5697,7 +6002,7 @@
 </file>
 
 <file path=word/styles.xml><?xml version="1.0" encoding="utf-8"?>
-<w:styles xmlns:mc="http://schemas.openxmlformats.org/markup-compatibility/2006" xmlns:r="http://schemas.openxmlformats.org/officeDocument/2006/relationships" xmlns:w="http://schemas.openxmlformats.org/wordprocessingml/2006/main" xmlns:w14="http://schemas.microsoft.com/office/word/2010/wordml" xmlns:w15="http://schemas.microsoft.com/office/word/2012/wordml" xmlns:w16cid="http://schemas.microsoft.com/office/word/2016/wordml/cid" xmlns:w16se="http://schemas.microsoft.com/office/word/2015/wordml/symex" mc:Ignorable="w14 w15 w16se w16cid">
+<w:styles xmlns:mc="http://schemas.openxmlformats.org/markup-compatibility/2006" xmlns:r="http://schemas.openxmlformats.org/officeDocument/2006/relationships" xmlns:w="http://schemas.openxmlformats.org/wordprocessingml/2006/main" xmlns:w14="http://schemas.microsoft.com/office/word/2010/wordml" xmlns:w15="http://schemas.microsoft.com/office/word/2012/wordml" xmlns:w16cex="http://schemas.microsoft.com/office/word/2018/wordml/cex" xmlns:w16cid="http://schemas.microsoft.com/office/word/2016/wordml/cid" xmlns:w16="http://schemas.microsoft.com/office/word/2018/wordml" xmlns:w16se="http://schemas.microsoft.com/office/word/2015/wordml/symex" mc:Ignorable="w14 w15 w16se w16cid w16 w16cex">
   <w:docDefaults>
     <w:rPrDefault>
       <w:rPr>
@@ -5713,7 +6018,7 @@
       </w:pPr>
     </w:pPrDefault>
   </w:docDefaults>
-  <w:latentStyles w:defLockedState="0" w:defUIPriority="99" w:defSemiHidden="0" w:defUnhideWhenUsed="0" w:defQFormat="0" w:count="375">
+  <w:latentStyles w:defLockedState="0" w:defUIPriority="99" w:defSemiHidden="0" w:defUnhideWhenUsed="0" w:defQFormat="0" w:count="376">
     <w:lsdException w:name="Normal" w:uiPriority="0" w:qFormat="1"/>
     <w:lsdException w:name="heading 1" w:uiPriority="9" w:qFormat="1"/>
     <w:lsdException w:name="heading 2" w:semiHidden="1" w:uiPriority="9" w:unhideWhenUsed="1" w:qFormat="1"/>
@@ -5862,11 +6167,11 @@
     <w:lsdException w:name="Table Elegant" w:semiHidden="1" w:unhideWhenUsed="1"/>
     <w:lsdException w:name="Table Professional" w:semiHidden="1" w:unhideWhenUsed="1"/>
     <w:lsdException w:name="Table Subtle 1" w:semiHidden="1" w:unhideWhenUsed="1"/>
+    <w:lsdException w:name="Table Subtle 2" w:semiHidden="1" w:unhideWhenUsed="1"/>
     <w:lsdException w:name="Table Web 1" w:semiHidden="1" w:unhideWhenUsed="1"/>
     <w:lsdException w:name="Table Web 2" w:semiHidden="1" w:unhideWhenUsed="1"/>
     <w:lsdException w:name="Balloon Text" w:semiHidden="1" w:unhideWhenUsed="1"/>
     <w:lsdException w:name="Table Grid" w:uiPriority="59"/>
-    <w:lsdException w:name="Table Theme" w:semiHidden="1" w:unhideWhenUsed="1"/>
     <w:lsdException w:name="Placeholder Text" w:semiHidden="1"/>
     <w:lsdException w:name="No Spacing" w:uiPriority="1"/>
     <w:lsdException w:name="Light Shading" w:uiPriority="60"/>
@@ -6077,17 +6382,18 @@
     <w:lsdException w:name="Smart Hyperlink" w:semiHidden="1" w:unhideWhenUsed="1"/>
     <w:lsdException w:name="Hashtag" w:semiHidden="1" w:unhideWhenUsed="1"/>
     <w:lsdException w:name="Unresolved Mention" w:semiHidden="1" w:unhideWhenUsed="1"/>
+    <w:lsdException w:name="Smart Link" w:semiHidden="1" w:unhideWhenUsed="1"/>
   </w:latentStyles>
-  <w:style w:type="paragraph" w:default="1" w:styleId="Normal">
+  <w:style w:type="paragraph" w:default="1" w:styleId="a">
     <w:name w:val="Normal"/>
     <w:qFormat/>
     <w:rsid w:val="00AC7550"/>
   </w:style>
-  <w:style w:type="paragraph" w:styleId="Heading1">
+  <w:style w:type="paragraph" w:styleId="1">
     <w:name w:val="heading 1"/>
-    <w:basedOn w:val="Normal"/>
-    <w:next w:val="Normal"/>
-    <w:link w:val="Heading1Char"/>
+    <w:basedOn w:val="a"/>
+    <w:next w:val="a"/>
+    <w:link w:val="10"/>
     <w:uiPriority w:val="9"/>
     <w:qFormat/>
     <w:rsid w:val="00941FFF"/>
@@ -6105,11 +6411,11 @@
       <w:szCs w:val="32"/>
     </w:rPr>
   </w:style>
-  <w:style w:type="paragraph" w:styleId="Heading2">
+  <w:style w:type="paragraph" w:styleId="2">
     <w:name w:val="heading 2"/>
-    <w:basedOn w:val="Normal"/>
-    <w:next w:val="Normal"/>
-    <w:link w:val="Heading2Char"/>
+    <w:basedOn w:val="a"/>
+    <w:next w:val="a"/>
+    <w:link w:val="20"/>
     <w:uiPriority w:val="9"/>
     <w:qFormat/>
     <w:rsid w:val="00551D82"/>
@@ -6134,11 +6440,11 @@
       <w:szCs w:val="36"/>
     </w:rPr>
   </w:style>
-  <w:style w:type="paragraph" w:styleId="Heading3">
+  <w:style w:type="paragraph" w:styleId="3">
     <w:name w:val="heading 3"/>
-    <w:basedOn w:val="Normal"/>
-    <w:next w:val="Normal"/>
-    <w:link w:val="Heading3Char"/>
+    <w:basedOn w:val="a"/>
+    <w:next w:val="a"/>
+    <w:link w:val="30"/>
     <w:uiPriority w:val="9"/>
     <w:unhideWhenUsed/>
     <w:qFormat/>
@@ -6157,11 +6463,11 @@
       <w:szCs w:val="32"/>
     </w:rPr>
   </w:style>
-  <w:style w:type="paragraph" w:styleId="Heading4">
+  <w:style w:type="paragraph" w:styleId="4">
     <w:name w:val="heading 4"/>
-    <w:basedOn w:val="Normal"/>
-    <w:next w:val="Normal"/>
-    <w:link w:val="Heading4Char"/>
+    <w:basedOn w:val="a"/>
+    <w:next w:val="a"/>
+    <w:link w:val="40"/>
     <w:uiPriority w:val="9"/>
     <w:unhideWhenUsed/>
     <w:qFormat/>
@@ -6180,11 +6486,11 @@
       <w:sz w:val="28"/>
     </w:rPr>
   </w:style>
-  <w:style w:type="paragraph" w:styleId="Heading5">
+  <w:style w:type="paragraph" w:styleId="5">
     <w:name w:val="heading 5"/>
-    <w:basedOn w:val="Normal"/>
-    <w:next w:val="Normal"/>
-    <w:link w:val="Heading5Char"/>
+    <w:basedOn w:val="a"/>
+    <w:next w:val="a"/>
+    <w:link w:val="50"/>
     <w:uiPriority w:val="9"/>
     <w:unhideWhenUsed/>
     <w:qFormat/>
@@ -6201,13 +6507,13 @@
       <w:color w:val="B2500E"/>
     </w:rPr>
   </w:style>
-  <w:style w:type="character" w:default="1" w:styleId="DefaultParagraphFont">
+  <w:style w:type="character" w:default="1" w:styleId="a0">
     <w:name w:val="Default Paragraph Font"/>
     <w:uiPriority w:val="1"/>
     <w:semiHidden/>
     <w:unhideWhenUsed/>
   </w:style>
-  <w:style w:type="table" w:default="1" w:styleId="TableNormal">
+  <w:style w:type="table" w:default="1" w:styleId="a1">
     <w:name w:val="Normal Table"/>
     <w:uiPriority w:val="99"/>
     <w:semiHidden/>
@@ -6222,16 +6528,16 @@
       </w:tblCellMar>
     </w:tblPr>
   </w:style>
-  <w:style w:type="numbering" w:default="1" w:styleId="NoList">
+  <w:style w:type="numbering" w:default="1" w:styleId="a2">
     <w:name w:val="No List"/>
     <w:uiPriority w:val="99"/>
     <w:semiHidden/>
     <w:unhideWhenUsed/>
   </w:style>
-  <w:style w:type="paragraph" w:styleId="Header">
+  <w:style w:type="paragraph" w:styleId="a3">
     <w:name w:val="header"/>
-    <w:basedOn w:val="Normal"/>
-    <w:link w:val="HeaderChar"/>
+    <w:basedOn w:val="a"/>
+    <w:link w:val="a4"/>
     <w:uiPriority w:val="99"/>
     <w:unhideWhenUsed/>
     <w:rsid w:val="008068A2"/>
@@ -6243,17 +6549,17 @@
       <w:spacing w:after="0" w:line="240" w:lineRule="auto"/>
     </w:pPr>
   </w:style>
-  <w:style w:type="character" w:customStyle="1" w:styleId="HeaderChar">
-    <w:name w:val="Header Char"/>
-    <w:basedOn w:val="DefaultParagraphFont"/>
-    <w:link w:val="Header"/>
+  <w:style w:type="character" w:customStyle="1" w:styleId="a4">
+    <w:name w:val="Горен колонтитул Знак"/>
+    <w:basedOn w:val="a0"/>
+    <w:link w:val="a3"/>
     <w:uiPriority w:val="99"/>
     <w:rsid w:val="008068A2"/>
   </w:style>
-  <w:style w:type="paragraph" w:styleId="Footer">
+  <w:style w:type="paragraph" w:styleId="a5">
     <w:name w:val="footer"/>
-    <w:basedOn w:val="Normal"/>
-    <w:link w:val="FooterChar"/>
+    <w:basedOn w:val="a"/>
+    <w:link w:val="a6"/>
     <w:uiPriority w:val="99"/>
     <w:unhideWhenUsed/>
     <w:rsid w:val="008068A2"/>
@@ -6265,18 +6571,18 @@
       <w:spacing w:after="0" w:line="240" w:lineRule="auto"/>
     </w:pPr>
   </w:style>
-  <w:style w:type="character" w:customStyle="1" w:styleId="FooterChar">
-    <w:name w:val="Footer Char"/>
-    <w:basedOn w:val="DefaultParagraphFont"/>
-    <w:link w:val="Footer"/>
+  <w:style w:type="character" w:customStyle="1" w:styleId="a6">
+    <w:name w:val="Долен колонтитул Знак"/>
+    <w:basedOn w:val="a0"/>
+    <w:link w:val="a5"/>
     <w:uiPriority w:val="99"/>
     <w:qFormat/>
     <w:rsid w:val="008068A2"/>
   </w:style>
-  <w:style w:type="paragraph" w:styleId="BalloonText">
+  <w:style w:type="paragraph" w:styleId="a7">
     <w:name w:val="Balloon Text"/>
-    <w:basedOn w:val="Normal"/>
-    <w:link w:val="BalloonTextChar"/>
+    <w:basedOn w:val="a"/>
+    <w:link w:val="a8"/>
     <w:uiPriority w:val="99"/>
     <w:semiHidden/>
     <w:unhideWhenUsed/>
@@ -6290,10 +6596,10 @@
       <w:szCs w:val="16"/>
     </w:rPr>
   </w:style>
-  <w:style w:type="character" w:customStyle="1" w:styleId="BalloonTextChar">
-    <w:name w:val="Balloon Text Char"/>
-    <w:basedOn w:val="DefaultParagraphFont"/>
-    <w:link w:val="BalloonText"/>
+  <w:style w:type="character" w:customStyle="1" w:styleId="a8">
+    <w:name w:val="Изнесен текст Знак"/>
+    <w:basedOn w:val="a0"/>
+    <w:link w:val="a7"/>
     <w:uiPriority w:val="99"/>
     <w:semiHidden/>
     <w:rsid w:val="00564D7B"/>
@@ -6303,9 +6609,9 @@
       <w:szCs w:val="16"/>
     </w:rPr>
   </w:style>
-  <w:style w:type="character" w:styleId="Hyperlink">
+  <w:style w:type="character" w:styleId="a9">
     <w:name w:val="Hyperlink"/>
-    <w:basedOn w:val="DefaultParagraphFont"/>
+    <w:basedOn w:val="a0"/>
     <w:uiPriority w:val="99"/>
     <w:unhideWhenUsed/>
     <w:rsid w:val="0079324A"/>
@@ -6314,10 +6620,10 @@
       <w:u w:val="single"/>
     </w:rPr>
   </w:style>
-  <w:style w:type="character" w:customStyle="1" w:styleId="Heading1Char">
-    <w:name w:val="Heading 1 Char"/>
-    <w:basedOn w:val="DefaultParagraphFont"/>
-    <w:link w:val="Heading1"/>
+  <w:style w:type="character" w:customStyle="1" w:styleId="10">
+    <w:name w:val="Заглавие 1 Знак"/>
+    <w:basedOn w:val="a0"/>
+    <w:link w:val="1"/>
     <w:uiPriority w:val="9"/>
     <w:rsid w:val="00941FFF"/>
     <w:rPr>
@@ -6329,10 +6635,10 @@
       <w:lang w:val="bg-BG"/>
     </w:rPr>
   </w:style>
-  <w:style w:type="character" w:customStyle="1" w:styleId="Heading2Char">
-    <w:name w:val="Heading 2 Char"/>
-    <w:basedOn w:val="DefaultParagraphFont"/>
-    <w:link w:val="Heading2"/>
+  <w:style w:type="character" w:customStyle="1" w:styleId="20">
+    <w:name w:val="Заглавие 2 Знак"/>
+    <w:basedOn w:val="a0"/>
+    <w:link w:val="2"/>
     <w:uiPriority w:val="9"/>
     <w:rsid w:val="00551D82"/>
     <w:rPr>
@@ -6343,9 +6649,9 @@
       <w:szCs w:val="36"/>
     </w:rPr>
   </w:style>
-  <w:style w:type="paragraph" w:styleId="NormalWeb">
+  <w:style w:type="paragraph" w:styleId="aa">
     <w:name w:val="Normal (Web)"/>
-    <w:basedOn w:val="Normal"/>
+    <w:basedOn w:val="a"/>
     <w:uiPriority w:val="99"/>
     <w:semiHidden/>
     <w:unhideWhenUsed/>
@@ -6359,9 +6665,9 @@
       <w:szCs w:val="24"/>
     </w:rPr>
   </w:style>
-  <w:style w:type="character" w:styleId="Strong">
+  <w:style w:type="character" w:styleId="ab">
     <w:name w:val="Strong"/>
-    <w:basedOn w:val="DefaultParagraphFont"/>
+    <w:basedOn w:val="a0"/>
     <w:uiPriority w:val="22"/>
     <w:qFormat/>
     <w:rsid w:val="00524789"/>
@@ -6370,10 +6676,10 @@
       <w:bCs/>
     </w:rPr>
   </w:style>
-  <w:style w:type="character" w:customStyle="1" w:styleId="Heading3Char">
-    <w:name w:val="Heading 3 Char"/>
-    <w:basedOn w:val="DefaultParagraphFont"/>
-    <w:link w:val="Heading3"/>
+  <w:style w:type="character" w:customStyle="1" w:styleId="30">
+    <w:name w:val="Заглавие 3 Знак"/>
+    <w:basedOn w:val="a0"/>
+    <w:link w:val="3"/>
     <w:uiPriority w:val="9"/>
     <w:rsid w:val="00941FFF"/>
     <w:rPr>
@@ -6385,10 +6691,10 @@
       <w:lang w:val="bg-BG"/>
     </w:rPr>
   </w:style>
-  <w:style w:type="character" w:customStyle="1" w:styleId="Heading4Char">
-    <w:name w:val="Heading 4 Char"/>
-    <w:basedOn w:val="DefaultParagraphFont"/>
-    <w:link w:val="Heading4"/>
+  <w:style w:type="character" w:customStyle="1" w:styleId="40">
+    <w:name w:val="Заглавие 4 Знак"/>
+    <w:basedOn w:val="a0"/>
+    <w:link w:val="4"/>
     <w:uiPriority w:val="9"/>
     <w:rsid w:val="00941FFF"/>
     <w:rPr>
@@ -6400,10 +6706,10 @@
       <w:lang w:val="bg-BG"/>
     </w:rPr>
   </w:style>
-  <w:style w:type="paragraph" w:styleId="ListParagraph">
+  <w:style w:type="paragraph" w:styleId="ac">
     <w:name w:val="List Paragraph"/>
-    <w:basedOn w:val="Normal"/>
-    <w:link w:val="ListParagraphChar"/>
+    <w:basedOn w:val="a"/>
+    <w:link w:val="ad"/>
     <w:uiPriority w:val="34"/>
     <w:qFormat/>
     <w:rsid w:val="008617B5"/>
@@ -6412,9 +6718,9 @@
       <w:contextualSpacing/>
     </w:pPr>
   </w:style>
-  <w:style w:type="character" w:styleId="FollowedHyperlink">
+  <w:style w:type="character" w:styleId="ae">
     <w:name w:val="FollowedHyperlink"/>
-    <w:basedOn w:val="DefaultParagraphFont"/>
+    <w:basedOn w:val="a0"/>
     <w:uiPriority w:val="99"/>
     <w:semiHidden/>
     <w:unhideWhenUsed/>
@@ -6424,10 +6730,10 @@
       <w:u w:val="single"/>
     </w:rPr>
   </w:style>
-  <w:style w:type="character" w:customStyle="1" w:styleId="Heading5Char">
-    <w:name w:val="Heading 5 Char"/>
-    <w:basedOn w:val="DefaultParagraphFont"/>
-    <w:link w:val="Heading5"/>
+  <w:style w:type="character" w:customStyle="1" w:styleId="50">
+    <w:name w:val="Заглавие 5 Знак"/>
+    <w:basedOn w:val="a0"/>
+    <w:link w:val="5"/>
     <w:uiPriority w:val="9"/>
     <w:rsid w:val="00941FFF"/>
     <w:rPr>
@@ -6439,8 +6745,8 @@
   </w:style>
   <w:style w:type="paragraph" w:customStyle="1" w:styleId="Code">
     <w:name w:val="Code"/>
-    <w:basedOn w:val="Normal"/>
-    <w:next w:val="Normal"/>
+    <w:basedOn w:val="a"/>
+    <w:next w:val="a"/>
     <w:link w:val="CodeChar"/>
     <w:qFormat/>
     <w:rsid w:val="00B42483"/>
@@ -6450,9 +6756,9 @@
       <w:noProof/>
     </w:rPr>
   </w:style>
-  <w:style w:type="table" w:styleId="TableGrid">
+  <w:style w:type="table" w:styleId="af">
     <w:name w:val="Table Grid"/>
-    <w:basedOn w:val="TableNormal"/>
+    <w:basedOn w:val="a1"/>
     <w:uiPriority w:val="59"/>
     <w:rsid w:val="00FE5A80"/>
     <w:pPr>
@@ -6469,10 +6775,10 @@
       </w:tblBorders>
     </w:tblPr>
   </w:style>
-  <w:style w:type="character" w:customStyle="1" w:styleId="ListParagraphChar">
-    <w:name w:val="List Paragraph Char"/>
-    <w:basedOn w:val="DefaultParagraphFont"/>
-    <w:link w:val="ListParagraph"/>
+  <w:style w:type="character" w:customStyle="1" w:styleId="ad">
+    <w:name w:val="Списък на абзаци Знак"/>
+    <w:basedOn w:val="a0"/>
+    <w:link w:val="ac"/>
     <w:uiPriority w:val="34"/>
     <w:rsid w:val="00B42483"/>
     <w:rPr>
@@ -6481,7 +6787,7 @@
   </w:style>
   <w:style w:type="character" w:customStyle="1" w:styleId="CodeChar">
     <w:name w:val="Code Char"/>
-    <w:basedOn w:val="ListParagraphChar"/>
+    <w:basedOn w:val="ad"/>
     <w:link w:val="Code"/>
     <w:rsid w:val="00B42483"/>
     <w:rPr>
@@ -6491,9 +6797,9 @@
       <w:lang w:val="bg-BG"/>
     </w:rPr>
   </w:style>
-  <w:style w:type="character" w:styleId="Emphasis">
+  <w:style w:type="character" w:styleId="af0">
     <w:name w:val="Emphasis"/>
-    <w:basedOn w:val="DefaultParagraphFont"/>
+    <w:basedOn w:val="a0"/>
     <w:uiPriority w:val="20"/>
     <w:qFormat/>
     <w:rsid w:val="00083BAB"/>
@@ -6504,7 +6810,7 @@
   </w:style>
   <w:style w:type="table" w:customStyle="1" w:styleId="GridTable1Light-Accent61">
     <w:name w:val="Grid Table 1 Light - Accent 61"/>
-    <w:basedOn w:val="TableNormal"/>
+    <w:basedOn w:val="a1"/>
     <w:uiPriority w:val="46"/>
     <w:rsid w:val="00A10A4F"/>
     <w:pPr>
@@ -6561,7 +6867,7 @@
   </w:style>
   <w:style w:type="table" w:customStyle="1" w:styleId="ScoreStyle">
     <w:name w:val="Score Style"/>
-    <w:basedOn w:val="TableSimple2"/>
+    <w:basedOn w:val="21"/>
     <w:uiPriority w:val="99"/>
     <w:rsid w:val="00B136C5"/>
     <w:pPr>
@@ -6715,9 +7021,9 @@
       </w:tcPr>
     </w:tblStylePr>
   </w:style>
-  <w:style w:type="table" w:styleId="TableList8">
+  <w:style w:type="table" w:styleId="8">
     <w:name w:val="Table List 8"/>
-    <w:basedOn w:val="TableNormal"/>
+    <w:basedOn w:val="a1"/>
     <w:uiPriority w:val="99"/>
     <w:semiHidden/>
     <w:unhideWhenUsed/>
@@ -6813,9 +7119,9 @@
       </w:tcPr>
     </w:tblStylePr>
   </w:style>
-  <w:style w:type="table" w:styleId="TableSimple2">
+  <w:style w:type="table" w:styleId="21">
     <w:name w:val="Table Simple 2"/>
-    <w:basedOn w:val="TableNormal"/>
+    <w:basedOn w:val="a1"/>
     <w:uiPriority w:val="99"/>
     <w:semiHidden/>
     <w:unhideWhenUsed/>
@@ -6907,10 +7213,10 @@
       </w:tcPr>
     </w:tblStylePr>
   </w:style>
-  <w:style w:type="paragraph" w:styleId="HTMLPreformatted">
+  <w:style w:type="paragraph" w:styleId="HTML">
     <w:name w:val="HTML Preformatted"/>
-    <w:basedOn w:val="Normal"/>
-    <w:link w:val="HTMLPreformattedChar"/>
+    <w:basedOn w:val="a"/>
+    <w:link w:val="HTML0"/>
     <w:uiPriority w:val="99"/>
     <w:semiHidden/>
     <w:unhideWhenUsed/>
@@ -6943,10 +7249,10 @@
       <w:lang w:val="bg-BG" w:eastAsia="bg-BG"/>
     </w:rPr>
   </w:style>
-  <w:style w:type="character" w:customStyle="1" w:styleId="HTMLPreformattedChar">
-    <w:name w:val="HTML Preformatted Char"/>
-    <w:basedOn w:val="DefaultParagraphFont"/>
-    <w:link w:val="HTMLPreformatted"/>
+  <w:style w:type="character" w:customStyle="1" w:styleId="HTML0">
+    <w:name w:val="HTML стандартен Знак"/>
+    <w:basedOn w:val="a0"/>
+    <w:link w:val="HTML"/>
     <w:uiPriority w:val="99"/>
     <w:semiHidden/>
     <w:rsid w:val="001A4D05"/>
@@ -7250,7 +7556,7 @@
 </file>
 
 <file path=customXml/itemProps1.xml><?xml version="1.0" encoding="utf-8"?>
-<ds:datastoreItem xmlns:ds="http://schemas.openxmlformats.org/officeDocument/2006/customXml" ds:itemID="{EFC7382F-E86B-40ED-AAAB-419B0B9FBE69}">
+<ds:datastoreItem xmlns:ds="http://schemas.openxmlformats.org/officeDocument/2006/customXml" ds:itemID="{DA858698-252A-43AB-84AC-23C87DBA2C9F}">
   <ds:schemaRefs>
     <ds:schemaRef ds:uri="http://schemas.openxmlformats.org/officeDocument/2006/bibliography"/>
   </ds:schemaRefs>

</xml_diff>